<commit_message>
prototipo base de datos
</commit_message>
<xml_diff>
--- a/Nuestro avanze tesis.docx
+++ b/Nuestro avanze tesis.docx
@@ -18,7 +18,34 @@
           <w:color w:val="000000"/>
           <w:szCs w:val="20"/>
         </w:rPr>
-        <w:t>Preguntas:</w:t>
+        <w:t>Preguntas</w:t>
+      </w:r>
+      <w:r>
+        <w:rPr>
+          <w:rFonts w:cs="Times New Roman"/>
+          <w:bCs/>
+          <w:color w:val="000000"/>
+          <w:szCs w:val="20"/>
+        </w:rPr>
+        <w:t xml:space="preserve"> </w:t>
+      </w:r>
+      <w:r>
+        <w:rPr>
+          <w:rFonts w:cs="Times New Roman"/>
+          <w:bCs/>
+          <w:color w:val="000000"/>
+          <w:szCs w:val="20"/>
+        </w:rPr>
+        <w:t>Asesor tesis</w:t>
+      </w:r>
+      <w:r>
+        <w:rPr>
+          <w:rFonts w:cs="Times New Roman"/>
+          <w:bCs/>
+          <w:color w:val="000000"/>
+          <w:szCs w:val="20"/>
+        </w:rPr>
+        <w:t>:</w:t>
       </w:r>
     </w:p>
     <w:p>
@@ -150,25 +177,7 @@
           <w:color w:val="000000"/>
           <w:szCs w:val="20"/>
         </w:rPr>
-        <w:t xml:space="preserve">Organizaciond física de los libros en la biblioteca y como funciona </w:t>
-      </w:r>
-      <w:r>
-        <w:rPr>
-          <w:rFonts w:cs="Times New Roman"/>
-          <w:bCs/>
-          <w:color w:val="000000"/>
-          <w:szCs w:val="20"/>
-        </w:rPr>
-        <w:t xml:space="preserve">exactamente el proceso de prestamos, devoluciones, renovaciones, y oprganizcion en estantes, </w:t>
-      </w:r>
-      <w:r>
-        <w:rPr>
-          <w:rFonts w:cs="Times New Roman"/>
-          <w:bCs/>
-          <w:color w:val="000000"/>
-          <w:szCs w:val="20"/>
-        </w:rPr>
-        <w:t xml:space="preserve">ejemplares, todo lo que tenga que ver con novedades. </w:t>
+        <w:t>AL hacer un préstamo, se asocia solo el id del libro prestado o también el código del ejemplar prestado?</w:t>
       </w:r>
     </w:p>
     <w:p>
@@ -192,7 +201,35 @@
           <w:color w:val="000000"/>
           <w:szCs w:val="20"/>
         </w:rPr>
-        <w:t>AL hacer un préstamo, se asocia solo el id del libro prestado o también el código del ejemplar prestado?</w:t>
+        <w:t xml:space="preserve">Que es fecing y horin? Aparece en </w:t>
+      </w:r>
+      <w:r>
+        <w:rPr>
+          <w:rFonts w:cs="Times New Roman"/>
+          <w:bCs/>
+          <w:color w:val="000000"/>
+          <w:szCs w:val="20"/>
+        </w:rPr>
+        <w:t>SISTEMA INFORMATICO PARA LA BIBLIOTECA DE LA INSTITUCIÓN EDUCATIVA DEPARTAMENTAL ANTONIO NARIÑO</w:t>
+      </w:r>
+    </w:p>
+    <w:p>
+      <w:pPr>
+        <w:rPr>
+          <w:rFonts w:cs="Times New Roman"/>
+          <w:bCs/>
+          <w:color w:val="000000"/>
+          <w:szCs w:val="20"/>
+        </w:rPr>
+      </w:pPr>
+      <w:r>
+        <w:rPr>
+          <w:rFonts w:cs="Times New Roman"/>
+          <w:bCs/>
+          <w:color w:val="000000"/>
+          <w:szCs w:val="20"/>
+        </w:rPr>
+        <w:t>Preguntas biblioteca</w:t>
       </w:r>
     </w:p>
     <w:p>
@@ -200,33 +237,283 @@
         <w:pStyle w:val="Prrafodelista"/>
         <w:numPr>
           <w:ilvl w:val="0"/>
-          <w:numId w:val="2"/>
-        </w:numPr>
-        <w:rPr>
-          <w:rFonts w:cs="Times New Roman"/>
-          <w:bCs/>
-          <w:color w:val="000000"/>
-          <w:szCs w:val="20"/>
-        </w:rPr>
-      </w:pPr>
-      <w:r>
-        <w:rPr>
-          <w:rFonts w:cs="Times New Roman"/>
-          <w:bCs/>
-          <w:color w:val="000000"/>
-          <w:szCs w:val="20"/>
-        </w:rPr>
-        <w:t xml:space="preserve">Que es fecing y horin? Aparece en </w:t>
-      </w:r>
-      <w:r>
-        <w:rPr>
-          <w:rFonts w:cs="Times New Roman"/>
-          <w:bCs/>
-          <w:color w:val="000000"/>
-          <w:szCs w:val="20"/>
-        </w:rPr>
-        <w:t>SISTEMA INFORMATICO PARA LA BIBLIOTECA DE LA INSTITUCIÓN EDUCATIVA DEPARTAMENTAL ANTONIO NARIÑO</w:t>
-      </w:r>
+          <w:numId w:val="3"/>
+        </w:numPr>
+        <w:rPr>
+          <w:rFonts w:cs="Times New Roman"/>
+          <w:bCs/>
+          <w:color w:val="000000"/>
+          <w:szCs w:val="20"/>
+        </w:rPr>
+      </w:pPr>
+      <w:r>
+        <w:rPr>
+          <w:rFonts w:cs="Times New Roman"/>
+          <w:bCs/>
+          <w:color w:val="000000"/>
+          <w:szCs w:val="20"/>
+        </w:rPr>
+        <w:t xml:space="preserve">Organizaciond física de los libros en la biblioteca y como funciona exactamente el proceso de prestamos, devoluciones, renovaciones, y oprganizcion en estantes, ejemplares, todo lo que tenga que ver con novedades. </w:t>
+      </w:r>
+    </w:p>
+    <w:p>
+      <w:pPr>
+        <w:pStyle w:val="Prrafodelista"/>
+        <w:numPr>
+          <w:ilvl w:val="0"/>
+          <w:numId w:val="3"/>
+        </w:numPr>
+        <w:rPr>
+          <w:rFonts w:cs="Times New Roman"/>
+          <w:bCs/>
+          <w:color w:val="000000"/>
+          <w:szCs w:val="20"/>
+        </w:rPr>
+      </w:pPr>
+      <w:r>
+        <w:rPr>
+          <w:rFonts w:cs="Times New Roman"/>
+          <w:bCs/>
+          <w:color w:val="000000"/>
+          <w:szCs w:val="20"/>
+        </w:rPr>
+        <w:t xml:space="preserve">En un mismo prestamos a una persona pueden hacer entrega de mas de un libro, al devolverlo, cada libro puede tener una fecha de entrega diferente </w:t>
+      </w:r>
+      <w:r>
+        <w:rPr>
+          <w:rFonts w:cs="Times New Roman"/>
+          <w:bCs/>
+          <w:color w:val="000000"/>
+          <w:szCs w:val="20"/>
+        </w:rPr>
+        <w:t>si le hace renovación a uno y no a los otros.</w:t>
+      </w:r>
+    </w:p>
+    <w:p>
+      <w:pPr>
+        <w:pStyle w:val="Prrafodelista"/>
+        <w:numPr>
+          <w:ilvl w:val="0"/>
+          <w:numId w:val="3"/>
+        </w:numPr>
+        <w:rPr>
+          <w:rFonts w:cs="Times New Roman"/>
+          <w:bCs/>
+          <w:color w:val="000000"/>
+          <w:szCs w:val="20"/>
+        </w:rPr>
+      </w:pPr>
+      <w:r>
+        <w:rPr>
+          <w:rFonts w:cs="Times New Roman"/>
+          <w:bCs/>
+          <w:color w:val="000000"/>
+          <w:szCs w:val="20"/>
+        </w:rPr>
+        <w:t xml:space="preserve">Como manejan los estantes o secciones? Codigo de estante? Código de sección? </w:t>
+      </w:r>
+    </w:p>
+    <w:p>
+      <w:pPr>
+        <w:pStyle w:val="Prrafodelista"/>
+        <w:numPr>
+          <w:ilvl w:val="0"/>
+          <w:numId w:val="3"/>
+        </w:numPr>
+        <w:rPr>
+          <w:rFonts w:cs="Times New Roman"/>
+          <w:bCs/>
+          <w:color w:val="000000"/>
+          <w:szCs w:val="20"/>
+        </w:rPr>
+      </w:pPr>
+      <w:r>
+        <w:rPr>
+          <w:rFonts w:cs="Times New Roman"/>
+          <w:bCs/>
+          <w:color w:val="000000"/>
+          <w:szCs w:val="20"/>
+        </w:rPr>
+        <w:t>Como manejan los libros? Codigo de libro? Codigo de ejemplar?</w:t>
+      </w:r>
+    </w:p>
+    <w:p>
+      <w:pPr>
+        <w:pStyle w:val="Prrafodelista"/>
+        <w:numPr>
+          <w:ilvl w:val="0"/>
+          <w:numId w:val="3"/>
+        </w:numPr>
+        <w:rPr>
+          <w:rFonts w:cs="Times New Roman"/>
+          <w:bCs/>
+          <w:color w:val="000000"/>
+          <w:szCs w:val="20"/>
+        </w:rPr>
+      </w:pPr>
+      <w:r>
+        <w:rPr>
+          <w:rFonts w:cs="Times New Roman"/>
+          <w:bCs/>
+          <w:color w:val="000000"/>
+          <w:szCs w:val="20"/>
+        </w:rPr>
+        <w:t>Que estados hay en :</w:t>
+      </w:r>
+    </w:p>
+    <w:p>
+      <w:pPr>
+        <w:pStyle w:val="Prrafodelista"/>
+        <w:numPr>
+          <w:ilvl w:val="1"/>
+          <w:numId w:val="3"/>
+        </w:numPr>
+        <w:rPr>
+          <w:rFonts w:cs="Times New Roman"/>
+          <w:bCs/>
+          <w:color w:val="000000"/>
+          <w:szCs w:val="20"/>
+        </w:rPr>
+      </w:pPr>
+      <w:r>
+        <w:rPr>
+          <w:rFonts w:cs="Times New Roman"/>
+          <w:bCs/>
+          <w:color w:val="000000"/>
+          <w:szCs w:val="20"/>
+        </w:rPr>
+        <w:t>Reservas</w:t>
+      </w:r>
+    </w:p>
+    <w:p>
+      <w:pPr>
+        <w:pStyle w:val="Prrafodelista"/>
+        <w:numPr>
+          <w:ilvl w:val="1"/>
+          <w:numId w:val="3"/>
+        </w:numPr>
+        <w:rPr>
+          <w:rFonts w:cs="Times New Roman"/>
+          <w:bCs/>
+          <w:color w:val="000000"/>
+          <w:szCs w:val="20"/>
+        </w:rPr>
+      </w:pPr>
+      <w:r>
+        <w:rPr>
+          <w:rFonts w:cs="Times New Roman"/>
+          <w:bCs/>
+          <w:color w:val="000000"/>
+          <w:szCs w:val="20"/>
+        </w:rPr>
+        <w:t>Presamos</w:t>
+      </w:r>
+    </w:p>
+    <w:p>
+      <w:pPr>
+        <w:pStyle w:val="Prrafodelista"/>
+        <w:numPr>
+          <w:ilvl w:val="1"/>
+          <w:numId w:val="3"/>
+        </w:numPr>
+        <w:rPr>
+          <w:rFonts w:cs="Times New Roman"/>
+          <w:bCs/>
+          <w:color w:val="000000"/>
+          <w:szCs w:val="20"/>
+        </w:rPr>
+      </w:pPr>
+      <w:r>
+        <w:rPr>
+          <w:rFonts w:cs="Times New Roman"/>
+          <w:bCs/>
+          <w:color w:val="000000"/>
+          <w:szCs w:val="20"/>
+        </w:rPr>
+        <w:t>Devoluciones</w:t>
+      </w:r>
+    </w:p>
+    <w:p>
+      <w:pPr>
+        <w:pStyle w:val="Prrafodelista"/>
+        <w:numPr>
+          <w:ilvl w:val="1"/>
+          <w:numId w:val="3"/>
+        </w:numPr>
+        <w:rPr>
+          <w:rFonts w:cs="Times New Roman"/>
+          <w:bCs/>
+          <w:color w:val="000000"/>
+          <w:szCs w:val="20"/>
+        </w:rPr>
+      </w:pPr>
+      <w:r>
+        <w:rPr>
+          <w:rFonts w:cs="Times New Roman"/>
+          <w:bCs/>
+          <w:color w:val="000000"/>
+          <w:szCs w:val="20"/>
+        </w:rPr>
+        <w:t>Libros</w:t>
+      </w:r>
+    </w:p>
+    <w:p>
+      <w:pPr>
+        <w:pStyle w:val="Prrafodelista"/>
+        <w:numPr>
+          <w:ilvl w:val="1"/>
+          <w:numId w:val="3"/>
+        </w:numPr>
+        <w:rPr>
+          <w:rFonts w:cs="Times New Roman"/>
+          <w:bCs/>
+          <w:color w:val="000000"/>
+          <w:szCs w:val="20"/>
+        </w:rPr>
+      </w:pPr>
+      <w:r>
+        <w:rPr>
+          <w:rFonts w:cs="Times New Roman"/>
+          <w:bCs/>
+          <w:color w:val="000000"/>
+          <w:szCs w:val="20"/>
+        </w:rPr>
+        <w:t>Ejemplares</w:t>
+      </w:r>
+    </w:p>
+    <w:p>
+      <w:pPr>
+        <w:pStyle w:val="Prrafodelista"/>
+        <w:numPr>
+          <w:ilvl w:val="1"/>
+          <w:numId w:val="3"/>
+        </w:numPr>
+        <w:rPr>
+          <w:rFonts w:cs="Times New Roman"/>
+          <w:bCs/>
+          <w:color w:val="000000"/>
+          <w:szCs w:val="20"/>
+        </w:rPr>
+      </w:pPr>
+      <w:r>
+        <w:rPr>
+          <w:rFonts w:cs="Times New Roman"/>
+          <w:bCs/>
+          <w:color w:val="000000"/>
+          <w:szCs w:val="20"/>
+        </w:rPr>
+        <w:t>Usuarios</w:t>
+      </w:r>
+    </w:p>
+    <w:p>
+      <w:pPr>
+        <w:rPr>
+          <w:rFonts w:cs="Times New Roman"/>
+          <w:bCs/>
+          <w:color w:val="000000"/>
+          <w:szCs w:val="20"/>
+        </w:rPr>
+      </w:pPr>
     </w:p>
     <w:p>
       <w:pPr>
@@ -749,6 +1036,7 @@
           <w:color w:val="000000"/>
           <w:szCs w:val="20"/>
         </w:rPr>
+        <w:lastRenderedPageBreak/>
         <w:t>tel</w:t>
       </w:r>
       <w:r>
@@ -1174,7 +1462,1057 @@
           <w:color w:val="000000"/>
           <w:szCs w:val="20"/>
         </w:rPr>
+        <w:t>id_usuario_cliente</w:t>
+      </w:r>
+    </w:p>
+    <w:p>
+      <w:pPr>
+        <w:pStyle w:val="Prrafodelista"/>
+        <w:numPr>
+          <w:ilvl w:val="1"/>
+          <w:numId w:val="1"/>
+        </w:numPr>
+        <w:rPr>
+          <w:rFonts w:cs="Times New Roman"/>
+          <w:bCs/>
+          <w:color w:val="000000"/>
+          <w:szCs w:val="20"/>
+        </w:rPr>
+      </w:pPr>
+      <w:r>
+        <w:rPr>
+          <w:rFonts w:cs="Times New Roman"/>
+          <w:bCs/>
+          <w:color w:val="000000"/>
+          <w:szCs w:val="20"/>
+        </w:rPr>
+        <w:t>fecha_entregado</w:t>
+      </w:r>
+    </w:p>
+    <w:p>
+      <w:pPr>
+        <w:pStyle w:val="Prrafodelista"/>
+        <w:numPr>
+          <w:ilvl w:val="1"/>
+          <w:numId w:val="1"/>
+        </w:numPr>
+        <w:rPr>
+          <w:rFonts w:cs="Times New Roman"/>
+          <w:bCs/>
+          <w:color w:val="000000"/>
+          <w:szCs w:val="20"/>
+        </w:rPr>
+      </w:pPr>
+      <w:r>
+        <w:rPr>
+          <w:rFonts w:cs="Times New Roman"/>
+          <w:bCs/>
+          <w:color w:val="000000"/>
+          <w:szCs w:val="20"/>
+        </w:rPr>
+        <w:t>detalle</w:t>
+      </w:r>
+    </w:p>
+    <w:p>
+      <w:pPr>
+        <w:pStyle w:val="Prrafodelista"/>
+        <w:numPr>
+          <w:ilvl w:val="0"/>
+          <w:numId w:val="1"/>
+        </w:numPr>
+        <w:rPr>
+          <w:rFonts w:cs="Times New Roman"/>
+          <w:bCs/>
+          <w:color w:val="000000"/>
+          <w:szCs w:val="20"/>
+        </w:rPr>
+      </w:pPr>
+      <w:r>
+        <w:rPr>
+          <w:rFonts w:cs="Times New Roman"/>
+          <w:bCs/>
+          <w:color w:val="000000"/>
+          <w:szCs w:val="20"/>
+        </w:rPr>
+        <w:t>DETALLE PRESTAMOS</w:t>
+      </w:r>
+    </w:p>
+    <w:p>
+      <w:pPr>
+        <w:pStyle w:val="Prrafodelista"/>
+        <w:numPr>
+          <w:ilvl w:val="1"/>
+          <w:numId w:val="1"/>
+        </w:numPr>
+        <w:rPr>
+          <w:rFonts w:cs="Times New Roman"/>
+          <w:bCs/>
+          <w:color w:val="000000"/>
+          <w:szCs w:val="20"/>
+        </w:rPr>
+      </w:pPr>
+      <w:r>
+        <w:rPr>
+          <w:rFonts w:cs="Times New Roman"/>
+          <w:bCs/>
+          <w:color w:val="000000"/>
+          <w:szCs w:val="20"/>
+        </w:rPr>
+        <w:t>id</w:t>
+      </w:r>
+    </w:p>
+    <w:p>
+      <w:pPr>
+        <w:pStyle w:val="Prrafodelista"/>
+        <w:numPr>
+          <w:ilvl w:val="1"/>
+          <w:numId w:val="1"/>
+        </w:numPr>
+        <w:rPr>
+          <w:rFonts w:cs="Times New Roman"/>
+          <w:bCs/>
+          <w:color w:val="000000"/>
+          <w:szCs w:val="20"/>
+        </w:rPr>
+      </w:pPr>
+      <w:r>
+        <w:rPr>
+          <w:rFonts w:cs="Times New Roman"/>
+          <w:bCs/>
+          <w:color w:val="000000"/>
+          <w:szCs w:val="20"/>
+        </w:rPr>
+        <w:t>id_prestamo</w:t>
+      </w:r>
+    </w:p>
+    <w:p>
+      <w:pPr>
+        <w:pStyle w:val="Prrafodelista"/>
+        <w:numPr>
+          <w:ilvl w:val="1"/>
+          <w:numId w:val="1"/>
+        </w:numPr>
+        <w:rPr>
+          <w:rFonts w:cs="Times New Roman"/>
+          <w:bCs/>
+          <w:color w:val="000000"/>
+          <w:szCs w:val="20"/>
+        </w:rPr>
+      </w:pPr>
+      <w:r>
+        <w:rPr>
+          <w:rFonts w:cs="Times New Roman"/>
+          <w:bCs/>
+          <w:color w:val="000000"/>
+          <w:szCs w:val="20"/>
+        </w:rPr>
+        <w:t>id_libro</w:t>
+      </w:r>
+    </w:p>
+    <w:p>
+      <w:pPr>
+        <w:pStyle w:val="Prrafodelista"/>
+        <w:numPr>
+          <w:ilvl w:val="1"/>
+          <w:numId w:val="1"/>
+        </w:numPr>
+        <w:rPr>
+          <w:rFonts w:cs="Times New Roman"/>
+          <w:bCs/>
+          <w:color w:val="000000"/>
+          <w:szCs w:val="20"/>
+        </w:rPr>
+      </w:pPr>
+      <w:r>
+        <w:rPr>
+          <w:rFonts w:cs="Times New Roman"/>
+          <w:bCs/>
+          <w:color w:val="000000"/>
+          <w:szCs w:val="20"/>
+        </w:rPr>
+        <w:t>fecha</w:t>
+      </w:r>
+      <w:r>
+        <w:rPr>
+          <w:rFonts w:cs="Times New Roman"/>
+          <w:bCs/>
+          <w:color w:val="000000"/>
+          <w:szCs w:val="20"/>
+        </w:rPr>
+        <w:t>_devolucion</w:t>
+      </w:r>
+    </w:p>
+    <w:p>
+      <w:pPr>
+        <w:pStyle w:val="Prrafodelista"/>
+        <w:numPr>
+          <w:ilvl w:val="1"/>
+          <w:numId w:val="1"/>
+        </w:numPr>
+        <w:rPr>
+          <w:rFonts w:cs="Times New Roman"/>
+          <w:bCs/>
+          <w:color w:val="000000"/>
+          <w:szCs w:val="20"/>
+        </w:rPr>
+      </w:pPr>
+      <w:r>
+        <w:rPr>
+          <w:rFonts w:cs="Times New Roman"/>
+          <w:bCs/>
+          <w:color w:val="000000"/>
+          <w:szCs w:val="20"/>
+        </w:rPr>
+        <w:t>estado</w:t>
+      </w:r>
+    </w:p>
+    <w:p>
+      <w:pPr>
+        <w:pStyle w:val="Prrafodelista"/>
+        <w:numPr>
+          <w:ilvl w:val="0"/>
+          <w:numId w:val="1"/>
+        </w:numPr>
+        <w:rPr>
+          <w:rFonts w:cs="Times New Roman"/>
+          <w:bCs/>
+          <w:color w:val="000000"/>
+          <w:szCs w:val="20"/>
+        </w:rPr>
+      </w:pPr>
+      <w:r>
+        <w:rPr>
+          <w:rFonts w:cs="Times New Roman"/>
+          <w:bCs/>
+          <w:color w:val="000000"/>
+          <w:szCs w:val="20"/>
+        </w:rPr>
+        <w:t>LIBROS</w:t>
+      </w:r>
+    </w:p>
+    <w:p>
+      <w:pPr>
+        <w:pStyle w:val="Prrafodelista"/>
+        <w:numPr>
+          <w:ilvl w:val="1"/>
+          <w:numId w:val="1"/>
+        </w:numPr>
+        <w:rPr>
+          <w:rFonts w:cs="Times New Roman"/>
+          <w:bCs/>
+          <w:color w:val="000000"/>
+          <w:szCs w:val="20"/>
+        </w:rPr>
+      </w:pPr>
+      <w:r>
+        <w:rPr>
+          <w:rFonts w:cs="Times New Roman"/>
+          <w:bCs/>
+          <w:color w:val="000000"/>
+          <w:szCs w:val="20"/>
+        </w:rPr>
+        <w:t>id</w:t>
+      </w:r>
+    </w:p>
+    <w:p>
+      <w:pPr>
+        <w:pStyle w:val="Prrafodelista"/>
+        <w:numPr>
+          <w:ilvl w:val="1"/>
+          <w:numId w:val="1"/>
+        </w:numPr>
+        <w:rPr>
+          <w:rFonts w:cs="Times New Roman"/>
+          <w:bCs/>
+          <w:color w:val="000000"/>
+          <w:szCs w:val="20"/>
+        </w:rPr>
+      </w:pPr>
+      <w:r>
+        <w:rPr>
+          <w:rFonts w:cs="Times New Roman"/>
+          <w:bCs/>
+          <w:color w:val="000000"/>
+          <w:szCs w:val="20"/>
+        </w:rPr>
+        <w:t>titulo</w:t>
+      </w:r>
+    </w:p>
+    <w:p>
+      <w:pPr>
+        <w:pStyle w:val="Prrafodelista"/>
+        <w:numPr>
+          <w:ilvl w:val="1"/>
+          <w:numId w:val="1"/>
+        </w:numPr>
+        <w:rPr>
+          <w:rFonts w:cs="Times New Roman"/>
+          <w:bCs/>
+          <w:color w:val="000000"/>
+          <w:szCs w:val="20"/>
+        </w:rPr>
+      </w:pPr>
+      <w:r>
+        <w:rPr>
+          <w:rFonts w:cs="Times New Roman"/>
+          <w:bCs/>
+          <w:color w:val="000000"/>
+          <w:szCs w:val="20"/>
+        </w:rPr>
+        <w:t>tiene_autor</w:t>
+      </w:r>
+    </w:p>
+    <w:p>
+      <w:pPr>
+        <w:pStyle w:val="Prrafodelista"/>
+        <w:numPr>
+          <w:ilvl w:val="1"/>
+          <w:numId w:val="1"/>
+        </w:numPr>
+        <w:rPr>
+          <w:rFonts w:cs="Times New Roman"/>
+          <w:bCs/>
+          <w:color w:val="000000"/>
+          <w:szCs w:val="20"/>
+        </w:rPr>
+      </w:pPr>
+      <w:r>
+        <w:rPr>
+          <w:rFonts w:cs="Times New Roman"/>
+          <w:bCs/>
+          <w:color w:val="000000"/>
+          <w:szCs w:val="20"/>
+        </w:rPr>
+        <w:t>volumen</w:t>
+      </w:r>
+    </w:p>
+    <w:p>
+      <w:pPr>
+        <w:pStyle w:val="Prrafodelista"/>
+        <w:numPr>
+          <w:ilvl w:val="1"/>
+          <w:numId w:val="1"/>
+        </w:numPr>
+        <w:rPr>
+          <w:rFonts w:cs="Times New Roman"/>
+          <w:bCs/>
+          <w:color w:val="000000"/>
+          <w:szCs w:val="20"/>
+        </w:rPr>
+      </w:pPr>
+      <w:r>
+        <w:rPr>
+          <w:rFonts w:cs="Times New Roman"/>
+          <w:bCs/>
+          <w:color w:val="000000"/>
+          <w:szCs w:val="20"/>
+        </w:rPr>
+        <w:t>id_editorial</w:t>
+      </w:r>
+    </w:p>
+    <w:p>
+      <w:pPr>
+        <w:pStyle w:val="Prrafodelista"/>
+        <w:numPr>
+          <w:ilvl w:val="1"/>
+          <w:numId w:val="1"/>
+        </w:numPr>
+        <w:rPr>
+          <w:rFonts w:cs="Times New Roman"/>
+          <w:bCs/>
+          <w:color w:val="000000"/>
+          <w:szCs w:val="20"/>
+        </w:rPr>
+      </w:pPr>
+      <w:r>
+        <w:rPr>
+          <w:rFonts w:cs="Times New Roman"/>
+          <w:bCs/>
+          <w:color w:val="000000"/>
+          <w:szCs w:val="20"/>
+        </w:rPr>
+        <w:t>id_tematica</w:t>
+      </w:r>
+    </w:p>
+    <w:p>
+      <w:pPr>
+        <w:pStyle w:val="Prrafodelista"/>
+        <w:numPr>
+          <w:ilvl w:val="1"/>
+          <w:numId w:val="1"/>
+        </w:numPr>
+        <w:rPr>
+          <w:rFonts w:cs="Times New Roman"/>
+          <w:bCs/>
+          <w:color w:val="000000"/>
+          <w:szCs w:val="20"/>
+        </w:rPr>
+      </w:pPr>
+      <w:r>
+        <w:rPr>
+          <w:rFonts w:cs="Times New Roman"/>
+          <w:bCs/>
+          <w:color w:val="000000"/>
+          <w:szCs w:val="20"/>
+        </w:rPr>
+        <w:t>código_libro</w:t>
+      </w:r>
+    </w:p>
+    <w:p>
+      <w:pPr>
+        <w:pStyle w:val="Prrafodelista"/>
+        <w:numPr>
+          <w:ilvl w:val="1"/>
+          <w:numId w:val="1"/>
+        </w:numPr>
+        <w:rPr>
+          <w:rFonts w:cs="Times New Roman"/>
+          <w:bCs/>
+          <w:color w:val="000000"/>
+          <w:szCs w:val="20"/>
+        </w:rPr>
+      </w:pPr>
+      <w:r>
+        <w:rPr>
+          <w:rFonts w:cs="Times New Roman"/>
+          <w:bCs/>
+          <w:color w:val="000000"/>
+          <w:szCs w:val="20"/>
+        </w:rPr>
+        <w:t>edición</w:t>
+      </w:r>
+    </w:p>
+    <w:p>
+      <w:pPr>
+        <w:pStyle w:val="Prrafodelista"/>
+        <w:numPr>
+          <w:ilvl w:val="0"/>
+          <w:numId w:val="1"/>
+        </w:numPr>
+        <w:rPr>
+          <w:rFonts w:cs="Times New Roman"/>
+          <w:bCs/>
+          <w:color w:val="000000"/>
+          <w:szCs w:val="20"/>
+        </w:rPr>
+      </w:pPr>
+      <w:r>
+        <w:rPr>
+          <w:rFonts w:cs="Times New Roman"/>
+          <w:bCs/>
+          <w:color w:val="000000"/>
+          <w:szCs w:val="20"/>
+        </w:rPr>
+        <w:t>EJEMPLARES</w:t>
+      </w:r>
+    </w:p>
+    <w:p>
+      <w:pPr>
+        <w:pStyle w:val="Prrafodelista"/>
+        <w:numPr>
+          <w:ilvl w:val="1"/>
+          <w:numId w:val="1"/>
+        </w:numPr>
+        <w:rPr>
+          <w:rFonts w:cs="Times New Roman"/>
+          <w:bCs/>
+          <w:color w:val="000000"/>
+          <w:szCs w:val="20"/>
+        </w:rPr>
+      </w:pPr>
+      <w:r>
+        <w:rPr>
+          <w:rFonts w:cs="Times New Roman"/>
+          <w:bCs/>
+          <w:color w:val="000000"/>
+          <w:szCs w:val="20"/>
+        </w:rPr>
+        <w:t>id</w:t>
+      </w:r>
+    </w:p>
+    <w:p>
+      <w:pPr>
+        <w:pStyle w:val="Prrafodelista"/>
+        <w:numPr>
+          <w:ilvl w:val="1"/>
+          <w:numId w:val="1"/>
+        </w:numPr>
+        <w:rPr>
+          <w:rFonts w:cs="Times New Roman"/>
+          <w:bCs/>
+          <w:color w:val="000000"/>
+          <w:szCs w:val="20"/>
+        </w:rPr>
+      </w:pPr>
+      <w:r>
+        <w:rPr>
+          <w:rFonts w:cs="Times New Roman"/>
+          <w:bCs/>
+          <w:color w:val="000000"/>
+          <w:szCs w:val="20"/>
+        </w:rPr>
+        <w:t>id_libro</w:t>
+      </w:r>
+    </w:p>
+    <w:p>
+      <w:pPr>
+        <w:pStyle w:val="Prrafodelista"/>
+        <w:numPr>
+          <w:ilvl w:val="1"/>
+          <w:numId w:val="1"/>
+        </w:numPr>
+        <w:rPr>
+          <w:rFonts w:cs="Times New Roman"/>
+          <w:bCs/>
+          <w:color w:val="000000"/>
+          <w:szCs w:val="20"/>
+        </w:rPr>
+      </w:pPr>
+      <w:r>
+        <w:rPr>
+          <w:rFonts w:cs="Times New Roman"/>
+          <w:bCs/>
+          <w:color w:val="000000"/>
+          <w:szCs w:val="20"/>
+        </w:rPr>
+        <w:t>código_ejemplar</w:t>
+      </w:r>
+    </w:p>
+    <w:p>
+      <w:pPr>
+        <w:pStyle w:val="Prrafodelista"/>
+        <w:numPr>
+          <w:ilvl w:val="1"/>
+          <w:numId w:val="1"/>
+        </w:numPr>
+        <w:rPr>
+          <w:rFonts w:cs="Times New Roman"/>
+          <w:bCs/>
+          <w:color w:val="000000"/>
+          <w:szCs w:val="20"/>
+        </w:rPr>
+      </w:pPr>
+      <w:r>
+        <w:rPr>
+          <w:rFonts w:cs="Times New Roman"/>
+          <w:bCs/>
+          <w:color w:val="000000"/>
+          <w:szCs w:val="20"/>
+        </w:rPr>
+        <w:t>estado (averiado, perdido, robado, disponible, prestado, renovado)</w:t>
+      </w:r>
+    </w:p>
+    <w:p>
+      <w:pPr>
+        <w:pStyle w:val="Prrafodelista"/>
+        <w:numPr>
+          <w:ilvl w:val="0"/>
+          <w:numId w:val="1"/>
+        </w:numPr>
+        <w:rPr>
+          <w:rFonts w:cs="Times New Roman"/>
+          <w:bCs/>
+          <w:color w:val="000000"/>
+          <w:szCs w:val="20"/>
+        </w:rPr>
+      </w:pPr>
+      <w:r>
+        <w:rPr>
+          <w:rFonts w:cs="Times New Roman"/>
+          <w:bCs/>
+          <w:color w:val="000000"/>
+          <w:szCs w:val="20"/>
+        </w:rPr>
+        <w:t>AUTORES</w:t>
+      </w:r>
+    </w:p>
+    <w:p>
+      <w:pPr>
+        <w:pStyle w:val="Prrafodelista"/>
+        <w:numPr>
+          <w:ilvl w:val="1"/>
+          <w:numId w:val="1"/>
+        </w:numPr>
+        <w:rPr>
+          <w:rFonts w:cs="Times New Roman"/>
+          <w:bCs/>
+          <w:color w:val="000000"/>
+          <w:szCs w:val="20"/>
+        </w:rPr>
+      </w:pPr>
+      <w:r>
+        <w:rPr>
+          <w:rFonts w:cs="Times New Roman"/>
+          <w:bCs/>
+          <w:color w:val="000000"/>
+          <w:szCs w:val="20"/>
+        </w:rPr>
+        <w:t>id</w:t>
+      </w:r>
+    </w:p>
+    <w:p>
+      <w:pPr>
+        <w:pStyle w:val="Prrafodelista"/>
+        <w:numPr>
+          <w:ilvl w:val="1"/>
+          <w:numId w:val="1"/>
+        </w:numPr>
+        <w:rPr>
+          <w:rFonts w:cs="Times New Roman"/>
+          <w:bCs/>
+          <w:color w:val="000000"/>
+          <w:szCs w:val="20"/>
+        </w:rPr>
+      </w:pPr>
+      <w:r>
+        <w:rPr>
+          <w:rFonts w:cs="Times New Roman"/>
+          <w:bCs/>
+          <w:color w:val="000000"/>
+          <w:szCs w:val="20"/>
+        </w:rPr>
+        <w:t>nombre</w:t>
+      </w:r>
+    </w:p>
+    <w:p>
+      <w:pPr>
+        <w:pStyle w:val="Prrafodelista"/>
+        <w:numPr>
+          <w:ilvl w:val="1"/>
+          <w:numId w:val="1"/>
+        </w:numPr>
+        <w:rPr>
+          <w:rFonts w:cs="Times New Roman"/>
+          <w:bCs/>
+          <w:color w:val="000000"/>
+          <w:szCs w:val="20"/>
+        </w:rPr>
+      </w:pPr>
+      <w:r>
+        <w:rPr>
+          <w:rFonts w:cs="Times New Roman"/>
+          <w:bCs/>
+          <w:color w:val="000000"/>
+          <w:szCs w:val="20"/>
+        </w:rPr>
+        <w:t>vivo</w:t>
+      </w:r>
+    </w:p>
+    <w:p>
+      <w:pPr>
+        <w:pStyle w:val="Prrafodelista"/>
+        <w:numPr>
+          <w:ilvl w:val="1"/>
+          <w:numId w:val="1"/>
+        </w:numPr>
+        <w:rPr>
+          <w:rFonts w:cs="Times New Roman"/>
+          <w:bCs/>
+          <w:color w:val="000000"/>
+          <w:szCs w:val="20"/>
+        </w:rPr>
+      </w:pPr>
+      <w:r>
+        <w:rPr>
+          <w:rFonts w:cs="Times New Roman"/>
+          <w:bCs/>
+          <w:color w:val="000000"/>
+          <w:szCs w:val="20"/>
+        </w:rPr>
+        <w:t>fecha_nacimiento</w:t>
+      </w:r>
+    </w:p>
+    <w:p>
+      <w:pPr>
+        <w:pStyle w:val="Prrafodelista"/>
+        <w:numPr>
+          <w:ilvl w:val="0"/>
+          <w:numId w:val="1"/>
+        </w:numPr>
+        <w:rPr>
+          <w:rFonts w:cs="Times New Roman"/>
+          <w:bCs/>
+          <w:color w:val="000000"/>
+          <w:szCs w:val="20"/>
+        </w:rPr>
+      </w:pPr>
+      <w:r>
+        <w:rPr>
+          <w:rFonts w:cs="Times New Roman"/>
+          <w:bCs/>
+          <w:color w:val="000000"/>
+          <w:szCs w:val="20"/>
+        </w:rPr>
+        <w:t>AUTORES-LIBROS</w:t>
+      </w:r>
+    </w:p>
+    <w:p>
+      <w:pPr>
+        <w:pStyle w:val="Prrafodelista"/>
+        <w:numPr>
+          <w:ilvl w:val="1"/>
+          <w:numId w:val="1"/>
+        </w:numPr>
+        <w:rPr>
+          <w:rFonts w:cs="Times New Roman"/>
+          <w:bCs/>
+          <w:color w:val="000000"/>
+          <w:szCs w:val="20"/>
+        </w:rPr>
+      </w:pPr>
+      <w:r>
+        <w:rPr>
+          <w:rFonts w:cs="Times New Roman"/>
+          <w:bCs/>
+          <w:color w:val="000000"/>
+          <w:szCs w:val="20"/>
+        </w:rPr>
+        <w:t>id</w:t>
+      </w:r>
+    </w:p>
+    <w:p>
+      <w:pPr>
+        <w:pStyle w:val="Prrafodelista"/>
+        <w:numPr>
+          <w:ilvl w:val="1"/>
+          <w:numId w:val="1"/>
+        </w:numPr>
+        <w:rPr>
+          <w:rFonts w:cs="Times New Roman"/>
+          <w:bCs/>
+          <w:color w:val="000000"/>
+          <w:szCs w:val="20"/>
+        </w:rPr>
+      </w:pPr>
+      <w:r>
+        <w:rPr>
+          <w:rFonts w:cs="Times New Roman"/>
+          <w:bCs/>
+          <w:color w:val="000000"/>
+          <w:szCs w:val="20"/>
+        </w:rPr>
+        <w:t>id_autor</w:t>
+      </w:r>
+    </w:p>
+    <w:p>
+      <w:pPr>
+        <w:pStyle w:val="Prrafodelista"/>
+        <w:numPr>
+          <w:ilvl w:val="1"/>
+          <w:numId w:val="1"/>
+        </w:numPr>
+        <w:rPr>
+          <w:rFonts w:cs="Times New Roman"/>
+          <w:bCs/>
+          <w:color w:val="000000"/>
+          <w:szCs w:val="20"/>
+        </w:rPr>
+      </w:pPr>
+      <w:r>
+        <w:rPr>
+          <w:rFonts w:cs="Times New Roman"/>
+          <w:bCs/>
+          <w:color w:val="000000"/>
+          <w:szCs w:val="20"/>
+        </w:rPr>
+        <w:t>id_libro</w:t>
+      </w:r>
+    </w:p>
+    <w:p>
+      <w:pPr>
+        <w:pStyle w:val="Prrafodelista"/>
+        <w:numPr>
+          <w:ilvl w:val="0"/>
+          <w:numId w:val="1"/>
+        </w:numPr>
+        <w:rPr>
+          <w:rFonts w:cs="Times New Roman"/>
+          <w:bCs/>
+          <w:color w:val="000000"/>
+          <w:szCs w:val="20"/>
+        </w:rPr>
+      </w:pPr>
+      <w:r>
+        <w:rPr>
+          <w:rFonts w:cs="Times New Roman"/>
+          <w:bCs/>
+          <w:color w:val="000000"/>
+          <w:szCs w:val="20"/>
+        </w:rPr>
+        <w:t>ESTANTES</w:t>
+      </w:r>
+    </w:p>
+    <w:p>
+      <w:pPr>
+        <w:pStyle w:val="Prrafodelista"/>
+        <w:numPr>
+          <w:ilvl w:val="1"/>
+          <w:numId w:val="1"/>
+        </w:numPr>
+        <w:rPr>
+          <w:rFonts w:cs="Times New Roman"/>
+          <w:bCs/>
+          <w:color w:val="000000"/>
+          <w:szCs w:val="20"/>
+        </w:rPr>
+      </w:pPr>
+      <w:r>
+        <w:rPr>
+          <w:rFonts w:cs="Times New Roman"/>
+          <w:bCs/>
+          <w:color w:val="000000"/>
+          <w:szCs w:val="20"/>
+        </w:rPr>
+        <w:t>id</w:t>
+      </w:r>
+    </w:p>
+    <w:p>
+      <w:pPr>
+        <w:pStyle w:val="Prrafodelista"/>
+        <w:numPr>
+          <w:ilvl w:val="1"/>
+          <w:numId w:val="1"/>
+        </w:numPr>
+        <w:rPr>
+          <w:rFonts w:cs="Times New Roman"/>
+          <w:bCs/>
+          <w:color w:val="000000"/>
+          <w:szCs w:val="20"/>
+        </w:rPr>
+      </w:pPr>
+      <w:r>
+        <w:rPr>
+          <w:rFonts w:cs="Times New Roman"/>
+          <w:bCs/>
+          <w:color w:val="000000"/>
+          <w:szCs w:val="20"/>
+        </w:rPr>
+        <w:t>id_a</w:t>
+      </w:r>
+      <w:r>
+        <w:rPr>
+          <w:rFonts w:cs="Times New Roman"/>
+          <w:bCs/>
+          <w:color w:val="000000"/>
+          <w:szCs w:val="20"/>
+        </w:rPr>
+        <w:t>rea</w:t>
+      </w:r>
+    </w:p>
+    <w:p>
+      <w:pPr>
+        <w:pStyle w:val="Prrafodelista"/>
+        <w:numPr>
+          <w:ilvl w:val="1"/>
+          <w:numId w:val="1"/>
+        </w:numPr>
+        <w:rPr>
+          <w:rFonts w:cs="Times New Roman"/>
+          <w:bCs/>
+          <w:color w:val="000000"/>
+          <w:szCs w:val="20"/>
+        </w:rPr>
+      </w:pPr>
+      <w:r>
+        <w:rPr>
+          <w:rFonts w:cs="Times New Roman"/>
+          <w:bCs/>
+          <w:color w:val="000000"/>
+          <w:szCs w:val="20"/>
+        </w:rPr>
+        <w:t>descripcion</w:t>
+      </w:r>
+    </w:p>
+    <w:p>
+      <w:pPr>
+        <w:pStyle w:val="Prrafodelista"/>
+        <w:numPr>
+          <w:ilvl w:val="0"/>
+          <w:numId w:val="1"/>
+        </w:numPr>
+        <w:rPr>
+          <w:rFonts w:cs="Times New Roman"/>
+          <w:bCs/>
+          <w:color w:val="000000"/>
+          <w:szCs w:val="20"/>
+        </w:rPr>
+      </w:pPr>
+      <w:r>
+        <w:rPr>
+          <w:rFonts w:cs="Times New Roman"/>
+          <w:bCs/>
+          <w:color w:val="000000"/>
+          <w:szCs w:val="20"/>
+        </w:rPr>
+        <w:t>SECCIONES</w:t>
+      </w:r>
+    </w:p>
+    <w:p>
+      <w:pPr>
+        <w:pStyle w:val="Prrafodelista"/>
+        <w:numPr>
+          <w:ilvl w:val="1"/>
+          <w:numId w:val="1"/>
+        </w:numPr>
+        <w:rPr>
+          <w:rFonts w:cs="Times New Roman"/>
+          <w:bCs/>
+          <w:color w:val="000000"/>
+          <w:szCs w:val="20"/>
+        </w:rPr>
+      </w:pPr>
+      <w:r>
+        <w:rPr>
+          <w:rFonts w:cs="Times New Roman"/>
+          <w:bCs/>
+          <w:color w:val="000000"/>
+          <w:szCs w:val="20"/>
+        </w:rPr>
         <w:lastRenderedPageBreak/>
+        <w:t>id</w:t>
+      </w:r>
+    </w:p>
+    <w:p>
+      <w:pPr>
+        <w:pStyle w:val="Prrafodelista"/>
+        <w:numPr>
+          <w:ilvl w:val="1"/>
+          <w:numId w:val="1"/>
+        </w:numPr>
+        <w:rPr>
+          <w:rFonts w:cs="Times New Roman"/>
+          <w:bCs/>
+          <w:color w:val="000000"/>
+          <w:szCs w:val="20"/>
+        </w:rPr>
+      </w:pPr>
+      <w:r>
+        <w:rPr>
+          <w:rFonts w:cs="Times New Roman"/>
+          <w:bCs/>
+          <w:color w:val="000000"/>
+          <w:szCs w:val="20"/>
+        </w:rPr>
+        <w:t>descripción</w:t>
+      </w:r>
+    </w:p>
+    <w:p>
+      <w:pPr>
+        <w:pStyle w:val="Prrafodelista"/>
+        <w:numPr>
+          <w:ilvl w:val="0"/>
+          <w:numId w:val="1"/>
+        </w:numPr>
+        <w:rPr>
+          <w:rFonts w:cs="Times New Roman"/>
+          <w:bCs/>
+          <w:color w:val="000000"/>
+          <w:szCs w:val="20"/>
+        </w:rPr>
+      </w:pPr>
+      <w:r>
+        <w:rPr>
+          <w:rFonts w:cs="Times New Roman"/>
+          <w:bCs/>
+          <w:color w:val="000000"/>
+          <w:szCs w:val="20"/>
+        </w:rPr>
+        <w:t>DEVOLUCIONES</w:t>
+      </w:r>
+    </w:p>
+    <w:p>
+      <w:pPr>
+        <w:pStyle w:val="Prrafodelista"/>
+        <w:numPr>
+          <w:ilvl w:val="1"/>
+          <w:numId w:val="1"/>
+        </w:numPr>
+        <w:rPr>
+          <w:rFonts w:cs="Times New Roman"/>
+          <w:bCs/>
+          <w:color w:val="000000"/>
+          <w:szCs w:val="20"/>
+        </w:rPr>
+      </w:pPr>
+      <w:r>
+        <w:rPr>
+          <w:rFonts w:cs="Times New Roman"/>
+          <w:bCs/>
+          <w:color w:val="000000"/>
+          <w:szCs w:val="20"/>
+        </w:rPr>
+        <w:t>id</w:t>
+      </w:r>
+    </w:p>
+    <w:p>
+      <w:pPr>
+        <w:pStyle w:val="Prrafodelista"/>
+        <w:numPr>
+          <w:ilvl w:val="1"/>
+          <w:numId w:val="1"/>
+        </w:numPr>
+        <w:rPr>
+          <w:rFonts w:cs="Times New Roman"/>
+          <w:bCs/>
+          <w:color w:val="000000"/>
+          <w:szCs w:val="20"/>
+        </w:rPr>
+      </w:pPr>
+      <w:r>
+        <w:rPr>
+          <w:rFonts w:cs="Times New Roman"/>
+          <w:bCs/>
+          <w:color w:val="000000"/>
+          <w:szCs w:val="20"/>
+        </w:rPr>
+        <w:t>id_prestamo</w:t>
+      </w:r>
+    </w:p>
+    <w:p>
+      <w:pPr>
+        <w:pStyle w:val="Prrafodelista"/>
+        <w:numPr>
+          <w:ilvl w:val="1"/>
+          <w:numId w:val="1"/>
+        </w:numPr>
+        <w:rPr>
+          <w:rFonts w:cs="Times New Roman"/>
+          <w:bCs/>
+          <w:color w:val="000000"/>
+          <w:szCs w:val="20"/>
+        </w:rPr>
+      </w:pPr>
+      <w:r>
+        <w:rPr>
+          <w:rFonts w:cs="Times New Roman"/>
+          <w:bCs/>
+          <w:color w:val="000000"/>
+          <w:szCs w:val="20"/>
+        </w:rPr>
+        <w:t>id_usuario_administrador</w:t>
+      </w:r>
+    </w:p>
+    <w:p>
+      <w:pPr>
+        <w:pStyle w:val="Prrafodelista"/>
+        <w:numPr>
+          <w:ilvl w:val="1"/>
+          <w:numId w:val="1"/>
+        </w:numPr>
+        <w:rPr>
+          <w:rFonts w:cs="Times New Roman"/>
+          <w:bCs/>
+          <w:color w:val="000000"/>
+          <w:szCs w:val="20"/>
+        </w:rPr>
+      </w:pPr>
+      <w:r>
+        <w:rPr>
+          <w:rFonts w:cs="Times New Roman"/>
+          <w:bCs/>
+          <w:color w:val="000000"/>
+          <w:szCs w:val="20"/>
+        </w:rPr>
         <w:t>id_usuario_cliente</w:t>
       </w:r>
     </w:p>
@@ -1199,31 +2537,82 @@
           <w:color w:val="000000"/>
           <w:szCs w:val="20"/>
         </w:rPr>
-        <w:t>fecha_entregado</w:t>
-      </w:r>
-    </w:p>
-    <w:p>
-      <w:pPr>
-        <w:pStyle w:val="Prrafodelista"/>
-        <w:numPr>
-          <w:ilvl w:val="1"/>
-          <w:numId w:val="1"/>
-        </w:numPr>
-        <w:rPr>
-          <w:rFonts w:cs="Times New Roman"/>
-          <w:bCs/>
-          <w:color w:val="000000"/>
-          <w:szCs w:val="20"/>
-        </w:rPr>
-      </w:pPr>
-      <w:r>
-        <w:rPr>
-          <w:rFonts w:cs="Times New Roman"/>
-          <w:bCs/>
-          <w:color w:val="000000"/>
-          <w:szCs w:val="20"/>
-        </w:rPr>
-        <w:t>detalle</w:t>
+        <w:t>fecha</w:t>
+      </w:r>
+    </w:p>
+    <w:p>
+      <w:pPr>
+        <w:pStyle w:val="Prrafodelista"/>
+        <w:numPr>
+          <w:ilvl w:val="1"/>
+          <w:numId w:val="1"/>
+        </w:numPr>
+        <w:rPr>
+          <w:rFonts w:cs="Times New Roman"/>
+          <w:bCs/>
+          <w:color w:val="000000"/>
+          <w:szCs w:val="20"/>
+        </w:rPr>
+      </w:pPr>
+      <w:r>
+        <w:rPr>
+          <w:rFonts w:cs="Times New Roman"/>
+          <w:bCs/>
+          <w:color w:val="000000"/>
+          <w:szCs w:val="20"/>
+        </w:rPr>
+        <w:t>detalle (</w:t>
+      </w:r>
+      <w:r>
+        <w:rPr>
+          <w:rFonts w:cs="Times New Roman"/>
+          <w:bCs/>
+          <w:color w:val="000000"/>
+          <w:szCs w:val="20"/>
+        </w:rPr>
+        <w:t>correcto,</w:t>
+      </w:r>
+      <w:r>
+        <w:rPr>
+          <w:rFonts w:cs="Times New Roman"/>
+          <w:bCs/>
+          <w:color w:val="000000"/>
+          <w:szCs w:val="20"/>
+        </w:rPr>
+        <w:t>atrasado,</w:t>
+      </w:r>
+      <w:r>
+        <w:rPr>
+          <w:rFonts w:cs="Times New Roman"/>
+          <w:bCs/>
+          <w:color w:val="000000"/>
+          <w:szCs w:val="20"/>
+        </w:rPr>
+        <w:t>no devuelto)</w:t>
+      </w:r>
+    </w:p>
+    <w:p>
+      <w:pPr>
+        <w:pStyle w:val="Prrafodelista"/>
+        <w:numPr>
+          <w:ilvl w:val="1"/>
+          <w:numId w:val="1"/>
+        </w:numPr>
+        <w:rPr>
+          <w:rFonts w:cs="Times New Roman"/>
+          <w:bCs/>
+          <w:color w:val="000000"/>
+          <w:szCs w:val="20"/>
+        </w:rPr>
+      </w:pPr>
+      <w:r>
+        <w:rPr>
+          <w:rFonts w:cs="Times New Roman"/>
+          <w:bCs/>
+          <w:color w:val="000000"/>
+          <w:szCs w:val="20"/>
+        </w:rPr>
+        <w:t>id_multa</w:t>
       </w:r>
     </w:p>
     <w:p>
@@ -1247,7 +2636,34 @@
           <w:color w:val="000000"/>
           <w:szCs w:val="20"/>
         </w:rPr>
-        <w:t>DETALLE PRESTAMOS</w:t>
+        <w:t>MULTAS</w:t>
+      </w:r>
+      <w:r>
+        <w:rPr>
+          <w:rFonts w:cs="Times New Roman"/>
+          <w:bCs/>
+          <w:color w:val="000000"/>
+          <w:szCs w:val="20"/>
+        </w:rPr>
+        <w:t xml:space="preserve"> (Susceptible a muchos cambios y/o elimiacion</w:t>
+      </w:r>
+      <w:r>
+        <w:rPr>
+          <w:rFonts w:cs="Times New Roman"/>
+          <w:bCs/>
+          <w:color w:val="000000"/>
+          <w:szCs w:val="20"/>
+        </w:rPr>
+        <w:t>. Depende de las políticas internas</w:t>
+      </w:r>
+      <w:r>
+        <w:rPr>
+          <w:rFonts w:cs="Times New Roman"/>
+          <w:bCs/>
+          <w:color w:val="000000"/>
+          <w:szCs w:val="20"/>
+        </w:rPr>
+        <w:t>)</w:t>
       </w:r>
     </w:p>
     <w:p>
@@ -1295,1158 +2711,6 @@
           <w:color w:val="000000"/>
           <w:szCs w:val="20"/>
         </w:rPr>
-        <w:t>id_prestamo</w:t>
-      </w:r>
-    </w:p>
-    <w:p>
-      <w:pPr>
-        <w:pStyle w:val="Prrafodelista"/>
-        <w:numPr>
-          <w:ilvl w:val="1"/>
-          <w:numId w:val="1"/>
-        </w:numPr>
-        <w:rPr>
-          <w:rFonts w:cs="Times New Roman"/>
-          <w:bCs/>
-          <w:color w:val="000000"/>
-          <w:szCs w:val="20"/>
-        </w:rPr>
-      </w:pPr>
-      <w:r>
-        <w:rPr>
-          <w:rFonts w:cs="Times New Roman"/>
-          <w:bCs/>
-          <w:color w:val="000000"/>
-          <w:szCs w:val="20"/>
-        </w:rPr>
-        <w:t>id_libro</w:t>
-      </w:r>
-    </w:p>
-    <w:p>
-      <w:pPr>
-        <w:pStyle w:val="Prrafodelista"/>
-        <w:numPr>
-          <w:ilvl w:val="1"/>
-          <w:numId w:val="1"/>
-        </w:numPr>
-        <w:rPr>
-          <w:rFonts w:cs="Times New Roman"/>
-          <w:bCs/>
-          <w:color w:val="000000"/>
-          <w:szCs w:val="20"/>
-        </w:rPr>
-      </w:pPr>
-      <w:r>
-        <w:rPr>
-          <w:rFonts w:cs="Times New Roman"/>
-          <w:bCs/>
-          <w:color w:val="000000"/>
-          <w:szCs w:val="20"/>
-        </w:rPr>
-        <w:t>fecha</w:t>
-      </w:r>
-      <w:r>
-        <w:rPr>
-          <w:rFonts w:cs="Times New Roman"/>
-          <w:bCs/>
-          <w:color w:val="000000"/>
-          <w:szCs w:val="20"/>
-        </w:rPr>
-        <w:t>_devolucion</w:t>
-      </w:r>
-    </w:p>
-    <w:p>
-      <w:pPr>
-        <w:pStyle w:val="Prrafodelista"/>
-        <w:numPr>
-          <w:ilvl w:val="1"/>
-          <w:numId w:val="1"/>
-        </w:numPr>
-        <w:rPr>
-          <w:rFonts w:cs="Times New Roman"/>
-          <w:bCs/>
-          <w:color w:val="000000"/>
-          <w:szCs w:val="20"/>
-        </w:rPr>
-      </w:pPr>
-      <w:r>
-        <w:rPr>
-          <w:rFonts w:cs="Times New Roman"/>
-          <w:bCs/>
-          <w:color w:val="000000"/>
-          <w:szCs w:val="20"/>
-        </w:rPr>
-        <w:t>estado</w:t>
-      </w:r>
-    </w:p>
-    <w:p>
-      <w:pPr>
-        <w:pStyle w:val="Prrafodelista"/>
-        <w:numPr>
-          <w:ilvl w:val="0"/>
-          <w:numId w:val="1"/>
-        </w:numPr>
-        <w:rPr>
-          <w:rFonts w:cs="Times New Roman"/>
-          <w:bCs/>
-          <w:color w:val="000000"/>
-          <w:szCs w:val="20"/>
-        </w:rPr>
-      </w:pPr>
-      <w:r>
-        <w:rPr>
-          <w:rFonts w:cs="Times New Roman"/>
-          <w:bCs/>
-          <w:color w:val="000000"/>
-          <w:szCs w:val="20"/>
-        </w:rPr>
-        <w:t>LIBROS</w:t>
-      </w:r>
-    </w:p>
-    <w:p>
-      <w:pPr>
-        <w:pStyle w:val="Prrafodelista"/>
-        <w:numPr>
-          <w:ilvl w:val="1"/>
-          <w:numId w:val="1"/>
-        </w:numPr>
-        <w:rPr>
-          <w:rFonts w:cs="Times New Roman"/>
-          <w:bCs/>
-          <w:color w:val="000000"/>
-          <w:szCs w:val="20"/>
-        </w:rPr>
-      </w:pPr>
-      <w:r>
-        <w:rPr>
-          <w:rFonts w:cs="Times New Roman"/>
-          <w:bCs/>
-          <w:color w:val="000000"/>
-          <w:szCs w:val="20"/>
-        </w:rPr>
-        <w:t>id</w:t>
-      </w:r>
-    </w:p>
-    <w:p>
-      <w:pPr>
-        <w:pStyle w:val="Prrafodelista"/>
-        <w:numPr>
-          <w:ilvl w:val="1"/>
-          <w:numId w:val="1"/>
-        </w:numPr>
-        <w:rPr>
-          <w:rFonts w:cs="Times New Roman"/>
-          <w:bCs/>
-          <w:color w:val="000000"/>
-          <w:szCs w:val="20"/>
-        </w:rPr>
-      </w:pPr>
-      <w:r>
-        <w:rPr>
-          <w:rFonts w:cs="Times New Roman"/>
-          <w:bCs/>
-          <w:color w:val="000000"/>
-          <w:szCs w:val="20"/>
-        </w:rPr>
-        <w:t>titulo</w:t>
-      </w:r>
-    </w:p>
-    <w:p>
-      <w:pPr>
-        <w:pStyle w:val="Prrafodelista"/>
-        <w:numPr>
-          <w:ilvl w:val="1"/>
-          <w:numId w:val="1"/>
-        </w:numPr>
-        <w:rPr>
-          <w:rFonts w:cs="Times New Roman"/>
-          <w:bCs/>
-          <w:color w:val="000000"/>
-          <w:szCs w:val="20"/>
-        </w:rPr>
-      </w:pPr>
-      <w:r>
-        <w:rPr>
-          <w:rFonts w:cs="Times New Roman"/>
-          <w:bCs/>
-          <w:color w:val="000000"/>
-          <w:szCs w:val="20"/>
-        </w:rPr>
-        <w:t>tiene_autor</w:t>
-      </w:r>
-    </w:p>
-    <w:p>
-      <w:pPr>
-        <w:pStyle w:val="Prrafodelista"/>
-        <w:numPr>
-          <w:ilvl w:val="1"/>
-          <w:numId w:val="1"/>
-        </w:numPr>
-        <w:rPr>
-          <w:rFonts w:cs="Times New Roman"/>
-          <w:bCs/>
-          <w:color w:val="000000"/>
-          <w:szCs w:val="20"/>
-        </w:rPr>
-      </w:pPr>
-      <w:r>
-        <w:rPr>
-          <w:rFonts w:cs="Times New Roman"/>
-          <w:bCs/>
-          <w:color w:val="000000"/>
-          <w:szCs w:val="20"/>
-        </w:rPr>
-        <w:t>volumen</w:t>
-      </w:r>
-    </w:p>
-    <w:p>
-      <w:pPr>
-        <w:pStyle w:val="Prrafodelista"/>
-        <w:numPr>
-          <w:ilvl w:val="1"/>
-          <w:numId w:val="1"/>
-        </w:numPr>
-        <w:rPr>
-          <w:rFonts w:cs="Times New Roman"/>
-          <w:bCs/>
-          <w:color w:val="000000"/>
-          <w:szCs w:val="20"/>
-        </w:rPr>
-      </w:pPr>
-      <w:r>
-        <w:rPr>
-          <w:rFonts w:cs="Times New Roman"/>
-          <w:bCs/>
-          <w:color w:val="000000"/>
-          <w:szCs w:val="20"/>
-        </w:rPr>
-        <w:t>id_editorial</w:t>
-      </w:r>
-    </w:p>
-    <w:p>
-      <w:pPr>
-        <w:pStyle w:val="Prrafodelista"/>
-        <w:numPr>
-          <w:ilvl w:val="1"/>
-          <w:numId w:val="1"/>
-        </w:numPr>
-        <w:rPr>
-          <w:rFonts w:cs="Times New Roman"/>
-          <w:bCs/>
-          <w:color w:val="000000"/>
-          <w:szCs w:val="20"/>
-        </w:rPr>
-      </w:pPr>
-      <w:r>
-        <w:rPr>
-          <w:rFonts w:cs="Times New Roman"/>
-          <w:bCs/>
-          <w:color w:val="000000"/>
-          <w:szCs w:val="20"/>
-        </w:rPr>
-        <w:t>id_tematica</w:t>
-      </w:r>
-    </w:p>
-    <w:p>
-      <w:pPr>
-        <w:pStyle w:val="Prrafodelista"/>
-        <w:numPr>
-          <w:ilvl w:val="1"/>
-          <w:numId w:val="1"/>
-        </w:numPr>
-        <w:rPr>
-          <w:rFonts w:cs="Times New Roman"/>
-          <w:bCs/>
-          <w:color w:val="000000"/>
-          <w:szCs w:val="20"/>
-        </w:rPr>
-      </w:pPr>
-      <w:r>
-        <w:rPr>
-          <w:rFonts w:cs="Times New Roman"/>
-          <w:bCs/>
-          <w:color w:val="000000"/>
-          <w:szCs w:val="20"/>
-        </w:rPr>
-        <w:t>código_libro</w:t>
-      </w:r>
-    </w:p>
-    <w:p>
-      <w:pPr>
-        <w:pStyle w:val="Prrafodelista"/>
-        <w:numPr>
-          <w:ilvl w:val="1"/>
-          <w:numId w:val="1"/>
-        </w:numPr>
-        <w:rPr>
-          <w:rFonts w:cs="Times New Roman"/>
-          <w:bCs/>
-          <w:color w:val="000000"/>
-          <w:szCs w:val="20"/>
-        </w:rPr>
-      </w:pPr>
-      <w:r>
-        <w:rPr>
-          <w:rFonts w:cs="Times New Roman"/>
-          <w:bCs/>
-          <w:color w:val="000000"/>
-          <w:szCs w:val="20"/>
-        </w:rPr>
-        <w:t>edición</w:t>
-      </w:r>
-    </w:p>
-    <w:p>
-      <w:pPr>
-        <w:pStyle w:val="Prrafodelista"/>
-        <w:numPr>
-          <w:ilvl w:val="0"/>
-          <w:numId w:val="1"/>
-        </w:numPr>
-        <w:rPr>
-          <w:rFonts w:cs="Times New Roman"/>
-          <w:bCs/>
-          <w:color w:val="000000"/>
-          <w:szCs w:val="20"/>
-        </w:rPr>
-      </w:pPr>
-      <w:r>
-        <w:rPr>
-          <w:rFonts w:cs="Times New Roman"/>
-          <w:bCs/>
-          <w:color w:val="000000"/>
-          <w:szCs w:val="20"/>
-        </w:rPr>
-        <w:t>EJEMPLARES</w:t>
-      </w:r>
-    </w:p>
-    <w:p>
-      <w:pPr>
-        <w:pStyle w:val="Prrafodelista"/>
-        <w:numPr>
-          <w:ilvl w:val="1"/>
-          <w:numId w:val="1"/>
-        </w:numPr>
-        <w:rPr>
-          <w:rFonts w:cs="Times New Roman"/>
-          <w:bCs/>
-          <w:color w:val="000000"/>
-          <w:szCs w:val="20"/>
-        </w:rPr>
-      </w:pPr>
-      <w:r>
-        <w:rPr>
-          <w:rFonts w:cs="Times New Roman"/>
-          <w:bCs/>
-          <w:color w:val="000000"/>
-          <w:szCs w:val="20"/>
-        </w:rPr>
-        <w:t>id</w:t>
-      </w:r>
-    </w:p>
-    <w:p>
-      <w:pPr>
-        <w:pStyle w:val="Prrafodelista"/>
-        <w:numPr>
-          <w:ilvl w:val="1"/>
-          <w:numId w:val="1"/>
-        </w:numPr>
-        <w:rPr>
-          <w:rFonts w:cs="Times New Roman"/>
-          <w:bCs/>
-          <w:color w:val="000000"/>
-          <w:szCs w:val="20"/>
-        </w:rPr>
-      </w:pPr>
-      <w:r>
-        <w:rPr>
-          <w:rFonts w:cs="Times New Roman"/>
-          <w:bCs/>
-          <w:color w:val="000000"/>
-          <w:szCs w:val="20"/>
-        </w:rPr>
-        <w:t>id_libro</w:t>
-      </w:r>
-    </w:p>
-    <w:p>
-      <w:pPr>
-        <w:pStyle w:val="Prrafodelista"/>
-        <w:numPr>
-          <w:ilvl w:val="1"/>
-          <w:numId w:val="1"/>
-        </w:numPr>
-        <w:rPr>
-          <w:rFonts w:cs="Times New Roman"/>
-          <w:bCs/>
-          <w:color w:val="000000"/>
-          <w:szCs w:val="20"/>
-        </w:rPr>
-      </w:pPr>
-      <w:r>
-        <w:rPr>
-          <w:rFonts w:cs="Times New Roman"/>
-          <w:bCs/>
-          <w:color w:val="000000"/>
-          <w:szCs w:val="20"/>
-        </w:rPr>
-        <w:t>código_ejemplar</w:t>
-      </w:r>
-    </w:p>
-    <w:p>
-      <w:pPr>
-        <w:pStyle w:val="Prrafodelista"/>
-        <w:numPr>
-          <w:ilvl w:val="1"/>
-          <w:numId w:val="1"/>
-        </w:numPr>
-        <w:rPr>
-          <w:rFonts w:cs="Times New Roman"/>
-          <w:bCs/>
-          <w:color w:val="000000"/>
-          <w:szCs w:val="20"/>
-        </w:rPr>
-      </w:pPr>
-      <w:r>
-        <w:rPr>
-          <w:rFonts w:cs="Times New Roman"/>
-          <w:bCs/>
-          <w:color w:val="000000"/>
-          <w:szCs w:val="20"/>
-        </w:rPr>
-        <w:t>estado (averiado, perdido, robado, disponible, prestado, renovado)</w:t>
-      </w:r>
-    </w:p>
-    <w:p>
-      <w:pPr>
-        <w:pStyle w:val="Prrafodelista"/>
-        <w:numPr>
-          <w:ilvl w:val="0"/>
-          <w:numId w:val="1"/>
-        </w:numPr>
-        <w:rPr>
-          <w:rFonts w:cs="Times New Roman"/>
-          <w:bCs/>
-          <w:color w:val="000000"/>
-          <w:szCs w:val="20"/>
-        </w:rPr>
-      </w:pPr>
-      <w:r>
-        <w:rPr>
-          <w:rFonts w:cs="Times New Roman"/>
-          <w:bCs/>
-          <w:color w:val="000000"/>
-          <w:szCs w:val="20"/>
-        </w:rPr>
-        <w:t>AUTORES</w:t>
-      </w:r>
-    </w:p>
-    <w:p>
-      <w:pPr>
-        <w:pStyle w:val="Prrafodelista"/>
-        <w:numPr>
-          <w:ilvl w:val="1"/>
-          <w:numId w:val="1"/>
-        </w:numPr>
-        <w:rPr>
-          <w:rFonts w:cs="Times New Roman"/>
-          <w:bCs/>
-          <w:color w:val="000000"/>
-          <w:szCs w:val="20"/>
-        </w:rPr>
-      </w:pPr>
-      <w:r>
-        <w:rPr>
-          <w:rFonts w:cs="Times New Roman"/>
-          <w:bCs/>
-          <w:color w:val="000000"/>
-          <w:szCs w:val="20"/>
-        </w:rPr>
-        <w:t>id</w:t>
-      </w:r>
-    </w:p>
-    <w:p>
-      <w:pPr>
-        <w:pStyle w:val="Prrafodelista"/>
-        <w:numPr>
-          <w:ilvl w:val="1"/>
-          <w:numId w:val="1"/>
-        </w:numPr>
-        <w:rPr>
-          <w:rFonts w:cs="Times New Roman"/>
-          <w:bCs/>
-          <w:color w:val="000000"/>
-          <w:szCs w:val="20"/>
-        </w:rPr>
-      </w:pPr>
-      <w:r>
-        <w:rPr>
-          <w:rFonts w:cs="Times New Roman"/>
-          <w:bCs/>
-          <w:color w:val="000000"/>
-          <w:szCs w:val="20"/>
-        </w:rPr>
-        <w:t>nombre</w:t>
-      </w:r>
-    </w:p>
-    <w:p>
-      <w:pPr>
-        <w:pStyle w:val="Prrafodelista"/>
-        <w:numPr>
-          <w:ilvl w:val="1"/>
-          <w:numId w:val="1"/>
-        </w:numPr>
-        <w:rPr>
-          <w:rFonts w:cs="Times New Roman"/>
-          <w:bCs/>
-          <w:color w:val="000000"/>
-          <w:szCs w:val="20"/>
-        </w:rPr>
-      </w:pPr>
-      <w:r>
-        <w:rPr>
-          <w:rFonts w:cs="Times New Roman"/>
-          <w:bCs/>
-          <w:color w:val="000000"/>
-          <w:szCs w:val="20"/>
-        </w:rPr>
-        <w:t>vivo</w:t>
-      </w:r>
-    </w:p>
-    <w:p>
-      <w:pPr>
-        <w:pStyle w:val="Prrafodelista"/>
-        <w:numPr>
-          <w:ilvl w:val="1"/>
-          <w:numId w:val="1"/>
-        </w:numPr>
-        <w:rPr>
-          <w:rFonts w:cs="Times New Roman"/>
-          <w:bCs/>
-          <w:color w:val="000000"/>
-          <w:szCs w:val="20"/>
-        </w:rPr>
-      </w:pPr>
-      <w:r>
-        <w:rPr>
-          <w:rFonts w:cs="Times New Roman"/>
-          <w:bCs/>
-          <w:color w:val="000000"/>
-          <w:szCs w:val="20"/>
-        </w:rPr>
-        <w:t>fecha_nacimiento</w:t>
-      </w:r>
-    </w:p>
-    <w:p>
-      <w:pPr>
-        <w:pStyle w:val="Prrafodelista"/>
-        <w:numPr>
-          <w:ilvl w:val="1"/>
-          <w:numId w:val="1"/>
-        </w:numPr>
-        <w:rPr>
-          <w:rFonts w:cs="Times New Roman"/>
-          <w:bCs/>
-          <w:color w:val="000000"/>
-          <w:szCs w:val="20"/>
-        </w:rPr>
-      </w:pPr>
-      <w:r>
-        <w:rPr>
-          <w:rFonts w:cs="Times New Roman"/>
-          <w:bCs/>
-          <w:color w:val="000000"/>
-          <w:szCs w:val="20"/>
-        </w:rPr>
-        <w:t>fecha_fallecimiento</w:t>
-      </w:r>
-    </w:p>
-    <w:p>
-      <w:pPr>
-        <w:pStyle w:val="Prrafodelista"/>
-        <w:numPr>
-          <w:ilvl w:val="0"/>
-          <w:numId w:val="1"/>
-        </w:numPr>
-        <w:rPr>
-          <w:rFonts w:cs="Times New Roman"/>
-          <w:bCs/>
-          <w:color w:val="000000"/>
-          <w:szCs w:val="20"/>
-        </w:rPr>
-      </w:pPr>
-      <w:r>
-        <w:rPr>
-          <w:rFonts w:cs="Times New Roman"/>
-          <w:bCs/>
-          <w:color w:val="000000"/>
-          <w:szCs w:val="20"/>
-        </w:rPr>
-        <w:t>AUTORES-LIBROS</w:t>
-      </w:r>
-    </w:p>
-    <w:p>
-      <w:pPr>
-        <w:pStyle w:val="Prrafodelista"/>
-        <w:numPr>
-          <w:ilvl w:val="1"/>
-          <w:numId w:val="1"/>
-        </w:numPr>
-        <w:rPr>
-          <w:rFonts w:cs="Times New Roman"/>
-          <w:bCs/>
-          <w:color w:val="000000"/>
-          <w:szCs w:val="20"/>
-        </w:rPr>
-      </w:pPr>
-      <w:r>
-        <w:rPr>
-          <w:rFonts w:cs="Times New Roman"/>
-          <w:bCs/>
-          <w:color w:val="000000"/>
-          <w:szCs w:val="20"/>
-        </w:rPr>
-        <w:t>id</w:t>
-      </w:r>
-    </w:p>
-    <w:p>
-      <w:pPr>
-        <w:pStyle w:val="Prrafodelista"/>
-        <w:numPr>
-          <w:ilvl w:val="1"/>
-          <w:numId w:val="1"/>
-        </w:numPr>
-        <w:rPr>
-          <w:rFonts w:cs="Times New Roman"/>
-          <w:bCs/>
-          <w:color w:val="000000"/>
-          <w:szCs w:val="20"/>
-        </w:rPr>
-      </w:pPr>
-      <w:r>
-        <w:rPr>
-          <w:rFonts w:cs="Times New Roman"/>
-          <w:bCs/>
-          <w:color w:val="000000"/>
-          <w:szCs w:val="20"/>
-        </w:rPr>
-        <w:t>id_autor</w:t>
-      </w:r>
-    </w:p>
-    <w:p>
-      <w:pPr>
-        <w:pStyle w:val="Prrafodelista"/>
-        <w:numPr>
-          <w:ilvl w:val="1"/>
-          <w:numId w:val="1"/>
-        </w:numPr>
-        <w:rPr>
-          <w:rFonts w:cs="Times New Roman"/>
-          <w:bCs/>
-          <w:color w:val="000000"/>
-          <w:szCs w:val="20"/>
-        </w:rPr>
-      </w:pPr>
-      <w:r>
-        <w:rPr>
-          <w:rFonts w:cs="Times New Roman"/>
-          <w:bCs/>
-          <w:color w:val="000000"/>
-          <w:szCs w:val="20"/>
-        </w:rPr>
-        <w:t>id_libro</w:t>
-      </w:r>
-    </w:p>
-    <w:p>
-      <w:pPr>
-        <w:pStyle w:val="Prrafodelista"/>
-        <w:numPr>
-          <w:ilvl w:val="0"/>
-          <w:numId w:val="1"/>
-        </w:numPr>
-        <w:rPr>
-          <w:rFonts w:cs="Times New Roman"/>
-          <w:bCs/>
-          <w:color w:val="000000"/>
-          <w:szCs w:val="20"/>
-        </w:rPr>
-      </w:pPr>
-      <w:r>
-        <w:rPr>
-          <w:rFonts w:cs="Times New Roman"/>
-          <w:bCs/>
-          <w:color w:val="000000"/>
-          <w:szCs w:val="20"/>
-        </w:rPr>
-        <w:t>ESTANTES</w:t>
-      </w:r>
-    </w:p>
-    <w:p>
-      <w:pPr>
-        <w:pStyle w:val="Prrafodelista"/>
-        <w:numPr>
-          <w:ilvl w:val="1"/>
-          <w:numId w:val="1"/>
-        </w:numPr>
-        <w:rPr>
-          <w:rFonts w:cs="Times New Roman"/>
-          <w:bCs/>
-          <w:color w:val="000000"/>
-          <w:szCs w:val="20"/>
-        </w:rPr>
-      </w:pPr>
-      <w:r>
-        <w:rPr>
-          <w:rFonts w:cs="Times New Roman"/>
-          <w:bCs/>
-          <w:color w:val="000000"/>
-          <w:szCs w:val="20"/>
-        </w:rPr>
-        <w:t>id</w:t>
-      </w:r>
-    </w:p>
-    <w:p>
-      <w:pPr>
-        <w:pStyle w:val="Prrafodelista"/>
-        <w:numPr>
-          <w:ilvl w:val="1"/>
-          <w:numId w:val="1"/>
-        </w:numPr>
-        <w:rPr>
-          <w:rFonts w:cs="Times New Roman"/>
-          <w:bCs/>
-          <w:color w:val="000000"/>
-          <w:szCs w:val="20"/>
-        </w:rPr>
-      </w:pPr>
-      <w:r>
-        <w:rPr>
-          <w:rFonts w:cs="Times New Roman"/>
-          <w:bCs/>
-          <w:color w:val="000000"/>
-          <w:szCs w:val="20"/>
-        </w:rPr>
-        <w:t>id_a</w:t>
-      </w:r>
-      <w:r>
-        <w:rPr>
-          <w:rFonts w:cs="Times New Roman"/>
-          <w:bCs/>
-          <w:color w:val="000000"/>
-          <w:szCs w:val="20"/>
-        </w:rPr>
-        <w:t>rea</w:t>
-      </w:r>
-    </w:p>
-    <w:p>
-      <w:pPr>
-        <w:pStyle w:val="Prrafodelista"/>
-        <w:numPr>
-          <w:ilvl w:val="1"/>
-          <w:numId w:val="1"/>
-        </w:numPr>
-        <w:rPr>
-          <w:rFonts w:cs="Times New Roman"/>
-          <w:bCs/>
-          <w:color w:val="000000"/>
-          <w:szCs w:val="20"/>
-        </w:rPr>
-      </w:pPr>
-      <w:r>
-        <w:rPr>
-          <w:rFonts w:cs="Times New Roman"/>
-          <w:bCs/>
-          <w:color w:val="000000"/>
-          <w:szCs w:val="20"/>
-        </w:rPr>
-        <w:t>descripcion</w:t>
-      </w:r>
-    </w:p>
-    <w:p>
-      <w:pPr>
-        <w:pStyle w:val="Prrafodelista"/>
-        <w:numPr>
-          <w:ilvl w:val="0"/>
-          <w:numId w:val="1"/>
-        </w:numPr>
-        <w:rPr>
-          <w:rFonts w:cs="Times New Roman"/>
-          <w:bCs/>
-          <w:color w:val="000000"/>
-          <w:szCs w:val="20"/>
-        </w:rPr>
-      </w:pPr>
-      <w:r>
-        <w:rPr>
-          <w:rFonts w:cs="Times New Roman"/>
-          <w:bCs/>
-          <w:color w:val="000000"/>
-          <w:szCs w:val="20"/>
-        </w:rPr>
-        <w:t>SECCIONES</w:t>
-      </w:r>
-    </w:p>
-    <w:p>
-      <w:pPr>
-        <w:pStyle w:val="Prrafodelista"/>
-        <w:numPr>
-          <w:ilvl w:val="1"/>
-          <w:numId w:val="1"/>
-        </w:numPr>
-        <w:rPr>
-          <w:rFonts w:cs="Times New Roman"/>
-          <w:bCs/>
-          <w:color w:val="000000"/>
-          <w:szCs w:val="20"/>
-        </w:rPr>
-      </w:pPr>
-      <w:r>
-        <w:rPr>
-          <w:rFonts w:cs="Times New Roman"/>
-          <w:bCs/>
-          <w:color w:val="000000"/>
-          <w:szCs w:val="20"/>
-        </w:rPr>
-        <w:t>id</w:t>
-      </w:r>
-    </w:p>
-    <w:p>
-      <w:pPr>
-        <w:pStyle w:val="Prrafodelista"/>
-        <w:numPr>
-          <w:ilvl w:val="1"/>
-          <w:numId w:val="1"/>
-        </w:numPr>
-        <w:rPr>
-          <w:rFonts w:cs="Times New Roman"/>
-          <w:bCs/>
-          <w:color w:val="000000"/>
-          <w:szCs w:val="20"/>
-        </w:rPr>
-      </w:pPr>
-      <w:r>
-        <w:rPr>
-          <w:rFonts w:cs="Times New Roman"/>
-          <w:bCs/>
-          <w:color w:val="000000"/>
-          <w:szCs w:val="20"/>
-        </w:rPr>
-        <w:t>descripción</w:t>
-      </w:r>
-    </w:p>
-    <w:p>
-      <w:pPr>
-        <w:pStyle w:val="Prrafodelista"/>
-        <w:numPr>
-          <w:ilvl w:val="0"/>
-          <w:numId w:val="1"/>
-        </w:numPr>
-        <w:rPr>
-          <w:rFonts w:cs="Times New Roman"/>
-          <w:bCs/>
-          <w:color w:val="000000"/>
-          <w:szCs w:val="20"/>
-        </w:rPr>
-      </w:pPr>
-      <w:r>
-        <w:rPr>
-          <w:rFonts w:cs="Times New Roman"/>
-          <w:bCs/>
-          <w:color w:val="000000"/>
-          <w:szCs w:val="20"/>
-        </w:rPr>
-        <w:t>DEVOLUCIONES</w:t>
-      </w:r>
-    </w:p>
-    <w:p>
-      <w:pPr>
-        <w:pStyle w:val="Prrafodelista"/>
-        <w:numPr>
-          <w:ilvl w:val="1"/>
-          <w:numId w:val="1"/>
-        </w:numPr>
-        <w:rPr>
-          <w:rFonts w:cs="Times New Roman"/>
-          <w:bCs/>
-          <w:color w:val="000000"/>
-          <w:szCs w:val="20"/>
-        </w:rPr>
-      </w:pPr>
-      <w:r>
-        <w:rPr>
-          <w:rFonts w:cs="Times New Roman"/>
-          <w:bCs/>
-          <w:color w:val="000000"/>
-          <w:szCs w:val="20"/>
-        </w:rPr>
-        <w:t>id</w:t>
-      </w:r>
-    </w:p>
-    <w:p>
-      <w:pPr>
-        <w:pStyle w:val="Prrafodelista"/>
-        <w:numPr>
-          <w:ilvl w:val="1"/>
-          <w:numId w:val="1"/>
-        </w:numPr>
-        <w:rPr>
-          <w:rFonts w:cs="Times New Roman"/>
-          <w:bCs/>
-          <w:color w:val="000000"/>
-          <w:szCs w:val="20"/>
-        </w:rPr>
-      </w:pPr>
-      <w:r>
-        <w:rPr>
-          <w:rFonts w:cs="Times New Roman"/>
-          <w:bCs/>
-          <w:color w:val="000000"/>
-          <w:szCs w:val="20"/>
-        </w:rPr>
-        <w:t>id_prestamo</w:t>
-      </w:r>
-    </w:p>
-    <w:p>
-      <w:pPr>
-        <w:pStyle w:val="Prrafodelista"/>
-        <w:numPr>
-          <w:ilvl w:val="1"/>
-          <w:numId w:val="1"/>
-        </w:numPr>
-        <w:rPr>
-          <w:rFonts w:cs="Times New Roman"/>
-          <w:bCs/>
-          <w:color w:val="000000"/>
-          <w:szCs w:val="20"/>
-        </w:rPr>
-      </w:pPr>
-      <w:r>
-        <w:rPr>
-          <w:rFonts w:cs="Times New Roman"/>
-          <w:bCs/>
-          <w:color w:val="000000"/>
-          <w:szCs w:val="20"/>
-        </w:rPr>
-        <w:t>id_usuario_administrador</w:t>
-      </w:r>
-    </w:p>
-    <w:p>
-      <w:pPr>
-        <w:pStyle w:val="Prrafodelista"/>
-        <w:numPr>
-          <w:ilvl w:val="1"/>
-          <w:numId w:val="1"/>
-        </w:numPr>
-        <w:rPr>
-          <w:rFonts w:cs="Times New Roman"/>
-          <w:bCs/>
-          <w:color w:val="000000"/>
-          <w:szCs w:val="20"/>
-        </w:rPr>
-      </w:pPr>
-      <w:r>
-        <w:rPr>
-          <w:rFonts w:cs="Times New Roman"/>
-          <w:bCs/>
-          <w:color w:val="000000"/>
-          <w:szCs w:val="20"/>
-        </w:rPr>
-        <w:t>id_usuario_cliente</w:t>
-      </w:r>
-    </w:p>
-    <w:p>
-      <w:pPr>
-        <w:pStyle w:val="Prrafodelista"/>
-        <w:numPr>
-          <w:ilvl w:val="1"/>
-          <w:numId w:val="1"/>
-        </w:numPr>
-        <w:rPr>
-          <w:rFonts w:cs="Times New Roman"/>
-          <w:bCs/>
-          <w:color w:val="000000"/>
-          <w:szCs w:val="20"/>
-        </w:rPr>
-      </w:pPr>
-      <w:r>
-        <w:rPr>
-          <w:rFonts w:cs="Times New Roman"/>
-          <w:bCs/>
-          <w:color w:val="000000"/>
-          <w:szCs w:val="20"/>
-        </w:rPr>
-        <w:t>fecha</w:t>
-      </w:r>
-    </w:p>
-    <w:p>
-      <w:pPr>
-        <w:pStyle w:val="Prrafodelista"/>
-        <w:numPr>
-          <w:ilvl w:val="1"/>
-          <w:numId w:val="1"/>
-        </w:numPr>
-        <w:rPr>
-          <w:rFonts w:cs="Times New Roman"/>
-          <w:bCs/>
-          <w:color w:val="000000"/>
-          <w:szCs w:val="20"/>
-        </w:rPr>
-      </w:pPr>
-      <w:r>
-        <w:rPr>
-          <w:rFonts w:cs="Times New Roman"/>
-          <w:bCs/>
-          <w:color w:val="000000"/>
-          <w:szCs w:val="20"/>
-        </w:rPr>
-        <w:t>detalle (</w:t>
-      </w:r>
-      <w:r>
-        <w:rPr>
-          <w:rFonts w:cs="Times New Roman"/>
-          <w:bCs/>
-          <w:color w:val="000000"/>
-          <w:szCs w:val="20"/>
-        </w:rPr>
-        <w:t>correcto,</w:t>
-      </w:r>
-      <w:r>
-        <w:rPr>
-          <w:rFonts w:cs="Times New Roman"/>
-          <w:bCs/>
-          <w:color w:val="000000"/>
-          <w:szCs w:val="20"/>
-        </w:rPr>
-        <w:t>atrasado,</w:t>
-      </w:r>
-      <w:r>
-        <w:rPr>
-          <w:rFonts w:cs="Times New Roman"/>
-          <w:bCs/>
-          <w:color w:val="000000"/>
-          <w:szCs w:val="20"/>
-        </w:rPr>
-        <w:t>no devuelto)</w:t>
-      </w:r>
-    </w:p>
-    <w:p>
-      <w:pPr>
-        <w:pStyle w:val="Prrafodelista"/>
-        <w:numPr>
-          <w:ilvl w:val="1"/>
-          <w:numId w:val="1"/>
-        </w:numPr>
-        <w:rPr>
-          <w:rFonts w:cs="Times New Roman"/>
-          <w:bCs/>
-          <w:color w:val="000000"/>
-          <w:szCs w:val="20"/>
-        </w:rPr>
-      </w:pPr>
-      <w:r>
-        <w:rPr>
-          <w:rFonts w:cs="Times New Roman"/>
-          <w:bCs/>
-          <w:color w:val="000000"/>
-          <w:szCs w:val="20"/>
-        </w:rPr>
-        <w:t>id_multa</w:t>
-      </w:r>
-    </w:p>
-    <w:p>
-      <w:pPr>
-        <w:pStyle w:val="Prrafodelista"/>
-        <w:numPr>
-          <w:ilvl w:val="0"/>
-          <w:numId w:val="1"/>
-        </w:numPr>
-        <w:rPr>
-          <w:rFonts w:cs="Times New Roman"/>
-          <w:bCs/>
-          <w:color w:val="000000"/>
-          <w:szCs w:val="20"/>
-        </w:rPr>
-      </w:pPr>
-      <w:r>
-        <w:rPr>
-          <w:rFonts w:cs="Times New Roman"/>
-          <w:bCs/>
-          <w:color w:val="000000"/>
-          <w:szCs w:val="20"/>
-        </w:rPr>
-        <w:t>MULTAS</w:t>
-      </w:r>
-      <w:r>
-        <w:rPr>
-          <w:rFonts w:cs="Times New Roman"/>
-          <w:bCs/>
-          <w:color w:val="000000"/>
-          <w:szCs w:val="20"/>
-        </w:rPr>
-        <w:t xml:space="preserve"> (Susceptible a muchos cambios y/o elimiacion</w:t>
-      </w:r>
-      <w:r>
-        <w:rPr>
-          <w:rFonts w:cs="Times New Roman"/>
-          <w:bCs/>
-          <w:color w:val="000000"/>
-          <w:szCs w:val="20"/>
-        </w:rPr>
-        <w:t>. Depende de las políticas internas</w:t>
-      </w:r>
-      <w:r>
-        <w:rPr>
-          <w:rFonts w:cs="Times New Roman"/>
-          <w:bCs/>
-          <w:color w:val="000000"/>
-          <w:szCs w:val="20"/>
-        </w:rPr>
-        <w:t>)</w:t>
-      </w:r>
-    </w:p>
-    <w:p>
-      <w:pPr>
-        <w:pStyle w:val="Prrafodelista"/>
-        <w:numPr>
-          <w:ilvl w:val="1"/>
-          <w:numId w:val="1"/>
-        </w:numPr>
-        <w:rPr>
-          <w:rFonts w:cs="Times New Roman"/>
-          <w:bCs/>
-          <w:color w:val="000000"/>
-          <w:szCs w:val="20"/>
-        </w:rPr>
-      </w:pPr>
-      <w:r>
-        <w:rPr>
-          <w:rFonts w:cs="Times New Roman"/>
-          <w:bCs/>
-          <w:color w:val="000000"/>
-          <w:szCs w:val="20"/>
-        </w:rPr>
-        <w:t>id</w:t>
-      </w:r>
-    </w:p>
-    <w:p>
-      <w:pPr>
-        <w:pStyle w:val="Prrafodelista"/>
-        <w:numPr>
-          <w:ilvl w:val="1"/>
-          <w:numId w:val="1"/>
-        </w:numPr>
-        <w:rPr>
-          <w:rFonts w:cs="Times New Roman"/>
-          <w:bCs/>
-          <w:color w:val="000000"/>
-          <w:szCs w:val="20"/>
-        </w:rPr>
-      </w:pPr>
-      <w:r>
-        <w:rPr>
-          <w:rFonts w:cs="Times New Roman"/>
-          <w:bCs/>
-          <w:color w:val="000000"/>
-          <w:szCs w:val="20"/>
-        </w:rPr>
         <w:t>id_usuario</w:t>
       </w:r>
     </w:p>
@@ -2519,7 +2783,6 @@
           <w:color w:val="000000"/>
           <w:szCs w:val="20"/>
         </w:rPr>
-        <w:lastRenderedPageBreak/>
         <w:t>pago_</w:t>
       </w:r>
       <w:r>
@@ -2538,88 +2801,13 @@
           <w:color w:val="000000"/>
           <w:szCs w:val="20"/>
         </w:rPr>
-        <w:t xml:space="preserve"> </w:t>
-      </w:r>
-    </w:p>
-    <w:p>
-      <w:pPr>
-        <w:pStyle w:val="Prrafodelista"/>
-        <w:numPr>
-          <w:ilvl w:val="0"/>
-          <w:numId w:val="1"/>
-        </w:numPr>
-        <w:rPr>
-          <w:rFonts w:cs="Times New Roman"/>
-          <w:bCs/>
-          <w:color w:val="000000"/>
-          <w:szCs w:val="20"/>
-        </w:rPr>
-      </w:pPr>
-      <w:r>
-        <w:rPr>
-          <w:rFonts w:cs="Times New Roman"/>
-          <w:bCs/>
-          <w:color w:val="000000"/>
-          <w:szCs w:val="20"/>
-        </w:rPr>
-        <w:t>AREAS</w:t>
-      </w:r>
-    </w:p>
-    <w:p>
-      <w:pPr>
-        <w:pStyle w:val="Prrafodelista"/>
-        <w:numPr>
-          <w:ilvl w:val="1"/>
-          <w:numId w:val="1"/>
-        </w:numPr>
-        <w:rPr>
-          <w:rFonts w:cs="Times New Roman"/>
-          <w:bCs/>
-          <w:color w:val="000000"/>
-          <w:szCs w:val="20"/>
-        </w:rPr>
-      </w:pPr>
-      <w:r>
-        <w:rPr>
-          <w:rFonts w:cs="Times New Roman"/>
-          <w:bCs/>
-          <w:color w:val="000000"/>
-          <w:szCs w:val="20"/>
-        </w:rPr>
-        <w:t>id</w:t>
-      </w:r>
-    </w:p>
-    <w:p>
-      <w:pPr>
-        <w:pStyle w:val="Prrafodelista"/>
-        <w:numPr>
-          <w:ilvl w:val="1"/>
-          <w:numId w:val="1"/>
-        </w:numPr>
-        <w:rPr>
-          <w:rFonts w:cs="Times New Roman"/>
-          <w:bCs/>
-          <w:color w:val="000000"/>
-          <w:szCs w:val="20"/>
-        </w:rPr>
-      </w:pPr>
-      <w:r>
-        <w:rPr>
-          <w:rFonts w:cs="Times New Roman"/>
-          <w:bCs/>
-          <w:color w:val="000000"/>
-          <w:szCs w:val="20"/>
-        </w:rPr>
-        <w:t>descripción</w:t>
-      </w:r>
-    </w:p>
-    <w:p>
-      <w:pPr>
-        <w:pStyle w:val="Prrafodelista"/>
-        <w:numPr>
-          <w:ilvl w:val="1"/>
-          <w:numId w:val="1"/>
-        </w:numPr>
+        <w:t>: Pago que puede pagar el usuario para eviar ser betado permanentemente</w:t>
+      </w:r>
+    </w:p>
+    <w:p>
+      <w:pPr>
+        <w:pStyle w:val="Prrafodelista"/>
+        <w:ind w:left="1440"/>
         <w:rPr>
           <w:rFonts w:cs="Times New Roman"/>
           <w:bCs/>
@@ -2641,6 +2829,95 @@
 <file path=word/numbering.xml><?xml version="1.0" encoding="utf-8"?>
 <w:numbering xmlns:wpc="http://schemas.microsoft.com/office/word/2010/wordprocessingCanvas" xmlns:cx="http://schemas.microsoft.com/office/drawing/2014/chartex" xmlns:cx1="http://schemas.microsoft.com/office/drawing/2015/9/8/chartex" xmlns:cx2="http://schemas.microsoft.com/office/drawing/2015/10/21/chartex" xmlns:cx3="http://schemas.microsoft.com/office/drawing/2016/5/9/chartex" xmlns:cx4="http://schemas.microsoft.com/office/drawing/2016/5/10/chartex" xmlns:cx5="http://schemas.microsoft.com/office/drawing/2016/5/11/chartex" xmlns:cx6="http://schemas.microsoft.com/office/drawing/2016/5/12/chartex" xmlns:cx7="http://schemas.microsoft.com/office/drawing/2016/5/13/chartex" xmlns:cx8="http://schemas.microsoft.com/office/drawing/2016/5/14/chartex" xmlns:mc="http://schemas.openxmlformats.org/markup-compatibility/2006" xmlns:aink="http://schemas.microsoft.com/office/drawing/2016/ink" xmlns:am3d="http://schemas.microsoft.com/office/drawing/2017/model3d" xmlns:o="urn:schemas-microsoft-com:office:office" xmlns:oel="http://schemas.microsoft.com/office/2019/extlst" xmlns:r="http://schemas.openxmlformats.org/officeDocument/2006/relationships" xmlns:m="http://schemas.openxmlformats.org/officeDocument/2006/math" xmlns:v="urn:schemas-microsoft-com:vml" xmlns:wp14="http://schemas.microsoft.com/office/word/2010/wordprocessingDrawing" xmlns:wp="http://schemas.openxmlformats.org/drawingml/2006/wordprocessingDrawing" xmlns:w10="urn:schemas-microsoft-com:office:word" xmlns:w="http://schemas.openxmlformats.org/wordprocessingml/2006/main" xmlns:w14="http://schemas.microsoft.com/office/word/2010/wordml" xmlns:w15="http://schemas.microsoft.com/office/word/2012/wordml" xmlns:w16cex="http://schemas.microsoft.com/office/word/2018/wordml/cex" xmlns:w16cid="http://schemas.microsoft.com/office/word/2016/wordml/cid" xmlns:w16="http://schemas.microsoft.com/office/word/2018/wordml" xmlns:w16sdtdh="http://schemas.microsoft.com/office/word/2020/wordml/sdtdatahash" xmlns:w16se="http://schemas.microsoft.com/office/word/2015/wordml/symex" xmlns:wpg="http://schemas.microsoft.com/office/word/2010/wordprocessingGroup" xmlns:wpi="http://schemas.microsoft.com/office/word/2010/wordprocessingInk" xmlns:wne="http://schemas.microsoft.com/office/word/2006/wordml" xmlns:wps="http://schemas.microsoft.com/office/word/2010/wordprocessingShape" mc:Ignorable="w14 w15 w16se w16cid w16 w16cex w16sdtdh wp14">
   <w:abstractNum w:abstractNumId="0" w15:restartNumberingAfterBreak="0">
+    <w:nsid w:val="4C9E1F8E"/>
+    <w:multiLevelType w:val="hybridMultilevel"/>
+    <w:tmpl w:val="3190E984"/>
+    <w:lvl w:ilvl="0" w:tplc="FFFFFFFF">
+      <w:start w:val="1"/>
+      <w:numFmt w:val="decimal"/>
+      <w:lvlText w:val="%1."/>
+      <w:lvlJc w:val="left"/>
+      <w:pPr>
+        <w:ind w:left="720" w:hanging="360"/>
+      </w:pPr>
+      <w:rPr>
+        <w:rFonts w:hint="default"/>
+      </w:rPr>
+    </w:lvl>
+    <w:lvl w:ilvl="1" w:tplc="FFFFFFFF">
+      <w:start w:val="1"/>
+      <w:numFmt w:val="lowerLetter"/>
+      <w:lvlText w:val="%2."/>
+      <w:lvlJc w:val="left"/>
+      <w:pPr>
+        <w:ind w:left="1440" w:hanging="360"/>
+      </w:pPr>
+    </w:lvl>
+    <w:lvl w:ilvl="2" w:tplc="FFFFFFFF" w:tentative="1">
+      <w:start w:val="1"/>
+      <w:numFmt w:val="lowerRoman"/>
+      <w:lvlText w:val="%3."/>
+      <w:lvlJc w:val="right"/>
+      <w:pPr>
+        <w:ind w:left="2160" w:hanging="180"/>
+      </w:pPr>
+    </w:lvl>
+    <w:lvl w:ilvl="3" w:tplc="FFFFFFFF" w:tentative="1">
+      <w:start w:val="1"/>
+      <w:numFmt w:val="decimal"/>
+      <w:lvlText w:val="%4."/>
+      <w:lvlJc w:val="left"/>
+      <w:pPr>
+        <w:ind w:left="2880" w:hanging="360"/>
+      </w:pPr>
+    </w:lvl>
+    <w:lvl w:ilvl="4" w:tplc="FFFFFFFF" w:tentative="1">
+      <w:start w:val="1"/>
+      <w:numFmt w:val="lowerLetter"/>
+      <w:lvlText w:val="%5."/>
+      <w:lvlJc w:val="left"/>
+      <w:pPr>
+        <w:ind w:left="3600" w:hanging="360"/>
+      </w:pPr>
+    </w:lvl>
+    <w:lvl w:ilvl="5" w:tplc="FFFFFFFF" w:tentative="1">
+      <w:start w:val="1"/>
+      <w:numFmt w:val="lowerRoman"/>
+      <w:lvlText w:val="%6."/>
+      <w:lvlJc w:val="right"/>
+      <w:pPr>
+        <w:ind w:left="4320" w:hanging="180"/>
+      </w:pPr>
+    </w:lvl>
+    <w:lvl w:ilvl="6" w:tplc="FFFFFFFF" w:tentative="1">
+      <w:start w:val="1"/>
+      <w:numFmt w:val="decimal"/>
+      <w:lvlText w:val="%7."/>
+      <w:lvlJc w:val="left"/>
+      <w:pPr>
+        <w:ind w:left="5040" w:hanging="360"/>
+      </w:pPr>
+    </w:lvl>
+    <w:lvl w:ilvl="7" w:tplc="FFFFFFFF" w:tentative="1">
+      <w:start w:val="1"/>
+      <w:numFmt w:val="lowerLetter"/>
+      <w:lvlText w:val="%8."/>
+      <w:lvlJc w:val="left"/>
+      <w:pPr>
+        <w:ind w:left="5760" w:hanging="360"/>
+      </w:pPr>
+    </w:lvl>
+    <w:lvl w:ilvl="8" w:tplc="FFFFFFFF" w:tentative="1">
+      <w:start w:val="1"/>
+      <w:numFmt w:val="lowerRoman"/>
+      <w:lvlText w:val="%9."/>
+      <w:lvlJc w:val="right"/>
+      <w:pPr>
+        <w:ind w:left="6480" w:hanging="180"/>
+      </w:pPr>
+    </w:lvl>
+  </w:abstractNum>
+  <w:abstractNum w:abstractNumId="1" w15:restartNumberingAfterBreak="0">
     <w:nsid w:val="4DAD2542"/>
     <w:multiLevelType w:val="hybridMultilevel"/>
     <w:tmpl w:val="3190E984"/>
@@ -2656,7 +2933,7 @@
         <w:rFonts w:hint="default"/>
       </w:rPr>
     </w:lvl>
-    <w:lvl w:ilvl="1" w:tplc="240A0019" w:tentative="1">
+    <w:lvl w:ilvl="1" w:tplc="240A0019">
       <w:start w:val="1"/>
       <w:numFmt w:val="lowerLetter"/>
       <w:lvlText w:val="%2."/>
@@ -2729,7 +3006,7 @@
       </w:pPr>
     </w:lvl>
   </w:abstractNum>
-  <w:abstractNum w:abstractNumId="1" w15:restartNumberingAfterBreak="0">
+  <w:abstractNum w:abstractNumId="2" w15:restartNumberingAfterBreak="0">
     <w:nsid w:val="77F374F7"/>
     <w:multiLevelType w:val="hybridMultilevel"/>
     <w:tmpl w:val="01D6C3F0"/>
@@ -2816,9 +3093,12 @@
     </w:lvl>
   </w:abstractNum>
   <w:num w:numId="1" w16cid:durableId="1789884342">
+    <w:abstractNumId w:val="2"/>
+  </w:num>
+  <w:num w:numId="2" w16cid:durableId="300036057">
     <w:abstractNumId w:val="1"/>
   </w:num>
-  <w:num w:numId="2" w16cid:durableId="300036057">
+  <w:num w:numId="3" w16cid:durableId="1339114406">
     <w:abstractNumId w:val="0"/>
   </w:num>
 </w:numbering>

</xml_diff>